<commit_message>
Create `exercise 6` [`lab3`]
</commit_message>
<xml_diff>
--- a/entity/lab-doc.docx
+++ b/entity/lab-doc.docx
@@ -24736,10 +24736,10 @@
         </w:rPr>
         <w:lastRenderedPageBreak/>
         <w:drawing>
-          <wp:inline distT="0" distB="0" distL="0" distR="0" wp14:anchorId="1A38F5FA" wp14:editId="2CF43008">
-            <wp:extent cx="6691630" cy="2332990"/>
+          <wp:inline distT="0" distB="0" distL="0" distR="0" wp14:anchorId="1DBE9E32" wp14:editId="600A3F3D">
+            <wp:extent cx="6691630" cy="3208020"/>
             <wp:effectExtent l="0" t="0" r="0" b="0"/>
-            <wp:docPr id="8" name="Picture 8"/>
+            <wp:docPr id="12" name="Picture 12" descr="Graphical user interface&#10;&#10;Description automatically generated"/>
             <wp:cNvGraphicFramePr>
               <a:graphicFrameLocks xmlns:a="http://schemas.openxmlformats.org/drawingml/2006/main" noChangeAspect="1"/>
             </wp:cNvGraphicFramePr>
@@ -24747,7 +24747,7 @@
               <a:graphicData uri="http://schemas.openxmlformats.org/drawingml/2006/picture">
                 <pic:pic xmlns:pic="http://schemas.openxmlformats.org/drawingml/2006/picture">
                   <pic:nvPicPr>
-                    <pic:cNvPr id="1" name=""/>
+                    <pic:cNvPr id="12" name="Picture 12" descr="Graphical user interface&#10;&#10;Description automatically generated"/>
                     <pic:cNvPicPr/>
                   </pic:nvPicPr>
                   <pic:blipFill>
@@ -24759,7 +24759,7 @@
                   <pic:spPr>
                     <a:xfrm>
                       <a:off x="0" y="0"/>
-                      <a:ext cx="6691630" cy="2332990"/>
+                      <a:ext cx="6691630" cy="3208020"/>
                     </a:xfrm>
                     <a:prstGeom prst="rect">
                       <a:avLst/>
@@ -24789,10 +24789,10 @@
           <w:lang w:val="en-GB"/>
         </w:rPr>
         <w:drawing>
-          <wp:inline distT="0" distB="0" distL="0" distR="0" wp14:anchorId="317D9305" wp14:editId="0382DA68">
-            <wp:extent cx="6691630" cy="247650"/>
+          <wp:inline distT="0" distB="0" distL="0" distR="0" wp14:anchorId="5582F291" wp14:editId="0C66A967">
+            <wp:extent cx="6691630" cy="635000"/>
             <wp:effectExtent l="0" t="0" r="0" b="0"/>
-            <wp:docPr id="9" name="Picture 9"/>
+            <wp:docPr id="13" name="Picture 13"/>
             <wp:cNvGraphicFramePr>
               <a:graphicFrameLocks xmlns:a="http://schemas.openxmlformats.org/drawingml/2006/main" noChangeAspect="1"/>
             </wp:cNvGraphicFramePr>
@@ -24812,6 +24812,2006 @@
                   <pic:spPr>
                     <a:xfrm>
                       <a:off x="0" y="0"/>
+                      <a:ext cx="6691630" cy="635000"/>
+                    </a:xfrm>
+                    <a:prstGeom prst="rect">
+                      <a:avLst/>
+                    </a:prstGeom>
+                  </pic:spPr>
+                </pic:pic>
+              </a:graphicData>
+            </a:graphic>
+          </wp:inline>
+        </w:drawing>
+      </w:r>
+    </w:p>
+    <w:p>
+      <w:pPr>
+        <w:rPr>
+          <w:rFonts w:ascii="Consolas" w:hAnsi="Consolas"/>
+          <w:sz w:val="24"/>
+          <w:szCs w:val="24"/>
+          <w:lang w:val="en-GB"/>
+        </w:rPr>
+      </w:pPr>
+    </w:p>
+    <w:p>
+      <w:pPr>
+        <w:rPr>
+          <w:rFonts w:ascii="Consolas" w:hAnsi="Consolas"/>
+          <w:sz w:val="24"/>
+          <w:szCs w:val="24"/>
+          <w:lang w:val="en-GB"/>
+        </w:rPr>
+      </w:pPr>
+    </w:p>
+    <w:p>
+      <w:pPr>
+        <w:rPr>
+          <w:rFonts w:ascii="Consolas" w:hAnsi="Consolas"/>
+          <w:sz w:val="24"/>
+          <w:szCs w:val="24"/>
+          <w:lang w:val="en-GB"/>
+        </w:rPr>
+      </w:pPr>
+    </w:p>
+    <w:p>
+      <w:pPr>
+        <w:rPr>
+          <w:rFonts w:ascii="Consolas" w:hAnsi="Consolas"/>
+          <w:sz w:val="24"/>
+          <w:szCs w:val="24"/>
+          <w:lang w:val="en-GB"/>
+        </w:rPr>
+      </w:pPr>
+    </w:p>
+    <w:p>
+      <w:pPr>
+        <w:rPr>
+          <w:rFonts w:ascii="Consolas" w:hAnsi="Consolas"/>
+          <w:sz w:val="24"/>
+          <w:szCs w:val="24"/>
+          <w:lang w:val="en-GB"/>
+        </w:rPr>
+      </w:pPr>
+    </w:p>
+    <w:p>
+      <w:pPr>
+        <w:rPr>
+          <w:rFonts w:ascii="Consolas" w:hAnsi="Consolas"/>
+          <w:sz w:val="24"/>
+          <w:szCs w:val="24"/>
+          <w:lang w:val="en-GB"/>
+        </w:rPr>
+      </w:pPr>
+    </w:p>
+    <w:p>
+      <w:pPr>
+        <w:rPr>
+          <w:rFonts w:ascii="Consolas" w:hAnsi="Consolas"/>
+          <w:sz w:val="24"/>
+          <w:szCs w:val="24"/>
+          <w:lang w:val="en-GB"/>
+        </w:rPr>
+      </w:pPr>
+    </w:p>
+    <w:p>
+      <w:pPr>
+        <w:rPr>
+          <w:rFonts w:ascii="Consolas" w:hAnsi="Consolas"/>
+          <w:sz w:val="24"/>
+          <w:szCs w:val="24"/>
+          <w:lang w:val="en-GB"/>
+        </w:rPr>
+      </w:pPr>
+    </w:p>
+    <w:p>
+      <w:pPr>
+        <w:rPr>
+          <w:rFonts w:ascii="Consolas" w:hAnsi="Consolas"/>
+          <w:sz w:val="24"/>
+          <w:szCs w:val="24"/>
+          <w:lang w:val="en-GB"/>
+        </w:rPr>
+      </w:pPr>
+    </w:p>
+    <w:p>
+      <w:pPr>
+        <w:rPr>
+          <w:rFonts w:ascii="Consolas" w:hAnsi="Consolas"/>
+          <w:sz w:val="24"/>
+          <w:szCs w:val="24"/>
+          <w:lang w:val="en-GB"/>
+        </w:rPr>
+      </w:pPr>
+    </w:p>
+    <w:p>
+      <w:pPr>
+        <w:rPr>
+          <w:rFonts w:ascii="Consolas" w:hAnsi="Consolas"/>
+          <w:sz w:val="24"/>
+          <w:szCs w:val="24"/>
+          <w:lang w:val="en-GB"/>
+        </w:rPr>
+      </w:pPr>
+    </w:p>
+    <w:p>
+      <w:pPr>
+        <w:rPr>
+          <w:rFonts w:ascii="Consolas" w:hAnsi="Consolas"/>
+          <w:sz w:val="24"/>
+          <w:szCs w:val="24"/>
+          <w:lang w:val="en-GB"/>
+        </w:rPr>
+      </w:pPr>
+    </w:p>
+    <w:p>
+      <w:pPr>
+        <w:rPr>
+          <w:rFonts w:ascii="Consolas" w:hAnsi="Consolas"/>
+          <w:sz w:val="24"/>
+          <w:szCs w:val="24"/>
+          <w:lang w:val="en-GB"/>
+        </w:rPr>
+      </w:pPr>
+    </w:p>
+    <w:p>
+      <w:pPr>
+        <w:rPr>
+          <w:rFonts w:ascii="Consolas" w:hAnsi="Consolas"/>
+          <w:sz w:val="24"/>
+          <w:szCs w:val="24"/>
+          <w:lang w:val="en-GB"/>
+        </w:rPr>
+      </w:pPr>
+    </w:p>
+    <w:p>
+      <w:pPr>
+        <w:rPr>
+          <w:rFonts w:ascii="Consolas" w:hAnsi="Consolas"/>
+          <w:sz w:val="24"/>
+          <w:szCs w:val="24"/>
+          <w:lang w:val="pl-PL"/>
+        </w:rPr>
+      </w:pPr>
+      <w:r>
+        <w:rPr>
+          <w:rFonts w:ascii="Consolas" w:hAnsi="Consolas"/>
+          <w:sz w:val="24"/>
+          <w:szCs w:val="24"/>
+          <w:lang w:val="pl-PL"/>
+        </w:rPr>
+        <w:lastRenderedPageBreak/>
+        <w:t>6</w:t>
+      </w:r>
+      <w:r>
+        <w:rPr>
+          <w:rFonts w:ascii="Consolas" w:hAnsi="Consolas"/>
+          <w:sz w:val="24"/>
+          <w:szCs w:val="24"/>
+          <w:lang w:val="pl-PL"/>
+        </w:rPr>
+        <w:t>.</w:t>
+      </w:r>
+    </w:p>
+    <w:p>
+      <w:pPr>
+        <w:rPr>
+          <w:rFonts w:ascii="Consolas" w:hAnsi="Consolas"/>
+          <w:sz w:val="24"/>
+          <w:szCs w:val="24"/>
+          <w:lang w:val="pl-PL"/>
+        </w:rPr>
+      </w:pPr>
+      <w:r>
+        <w:rPr>
+          <w:rFonts w:ascii="Consolas" w:hAnsi="Consolas"/>
+          <w:sz w:val="24"/>
+          <w:szCs w:val="24"/>
+          <w:lang w:val="pl-PL"/>
+        </w:rPr>
+        <w:t>Projekt nie zmienił się oprócz</w:t>
+      </w:r>
+      <w:r>
+        <w:rPr>
+          <w:rFonts w:ascii="Consolas" w:hAnsi="Consolas"/>
+          <w:sz w:val="24"/>
+          <w:szCs w:val="24"/>
+          <w:lang w:val="pl-PL"/>
+        </w:rPr>
+        <w:t xml:space="preserve"> zmiany </w:t>
+      </w:r>
+      <w:proofErr w:type="spellStart"/>
+      <w:r>
+        <w:rPr>
+          <w:rFonts w:ascii="Consolas" w:hAnsi="Consolas"/>
+          <w:sz w:val="24"/>
+          <w:szCs w:val="24"/>
+          <w:lang w:val="pl-PL"/>
+        </w:rPr>
+        <w:t>ProductsContext</w:t>
+      </w:r>
+      <w:proofErr w:type="spellEnd"/>
+    </w:p>
+    <w:p>
+      <w:pPr>
+        <w:autoSpaceDE w:val="0"/>
+        <w:autoSpaceDN w:val="0"/>
+        <w:adjustRightInd w:val="0"/>
+        <w:spacing w:after="0" w:line="240" w:lineRule="auto"/>
+        <w:rPr>
+          <w:rFonts w:ascii="Cascadia Mono" w:hAnsi="Cascadia Mono" w:cs="Cascadia Mono"/>
+          <w:color w:val="000000"/>
+          <w:kern w:val="0"/>
+          <w:sz w:val="19"/>
+          <w:szCs w:val="19"/>
+          <w:lang w:val="en-GB"/>
+        </w:rPr>
+      </w:pPr>
+      <w:r>
+        <w:rPr>
+          <w:rFonts w:ascii="Cascadia Mono" w:hAnsi="Cascadia Mono" w:cs="Cascadia Mono"/>
+          <w:color w:val="000000"/>
+          <w:kern w:val="0"/>
+          <w:sz w:val="19"/>
+          <w:szCs w:val="19"/>
+          <w:lang w:val="en-GB"/>
+        </w:rPr>
+        <w:t xml:space="preserve">    </w:t>
+      </w:r>
+      <w:r>
+        <w:rPr>
+          <w:rFonts w:ascii="Cascadia Mono" w:hAnsi="Cascadia Mono" w:cs="Cascadia Mono"/>
+          <w:color w:val="0000FF"/>
+          <w:kern w:val="0"/>
+          <w:sz w:val="19"/>
+          <w:szCs w:val="19"/>
+          <w:lang w:val="en-GB"/>
+        </w:rPr>
+        <w:t>internal</w:t>
+      </w:r>
+      <w:r>
+        <w:rPr>
+          <w:rFonts w:ascii="Cascadia Mono" w:hAnsi="Cascadia Mono" w:cs="Cascadia Mono"/>
+          <w:color w:val="000000"/>
+          <w:kern w:val="0"/>
+          <w:sz w:val="19"/>
+          <w:szCs w:val="19"/>
+          <w:lang w:val="en-GB"/>
+        </w:rPr>
+        <w:t xml:space="preserve"> </w:t>
+      </w:r>
+      <w:r>
+        <w:rPr>
+          <w:rFonts w:ascii="Cascadia Mono" w:hAnsi="Cascadia Mono" w:cs="Cascadia Mono"/>
+          <w:color w:val="0000FF"/>
+          <w:kern w:val="0"/>
+          <w:sz w:val="19"/>
+          <w:szCs w:val="19"/>
+          <w:lang w:val="en-GB"/>
+        </w:rPr>
+        <w:t>class</w:t>
+      </w:r>
+      <w:r>
+        <w:rPr>
+          <w:rFonts w:ascii="Cascadia Mono" w:hAnsi="Cascadia Mono" w:cs="Cascadia Mono"/>
+          <w:color w:val="000000"/>
+          <w:kern w:val="0"/>
+          <w:sz w:val="19"/>
+          <w:szCs w:val="19"/>
+          <w:lang w:val="en-GB"/>
+        </w:rPr>
+        <w:t xml:space="preserve"> </w:t>
+      </w:r>
+      <w:proofErr w:type="spellStart"/>
+      <w:proofErr w:type="gramStart"/>
+      <w:r>
+        <w:rPr>
+          <w:rFonts w:ascii="Cascadia Mono" w:hAnsi="Cascadia Mono" w:cs="Cascadia Mono"/>
+          <w:color w:val="2B91AF"/>
+          <w:kern w:val="0"/>
+          <w:sz w:val="19"/>
+          <w:szCs w:val="19"/>
+          <w:lang w:val="en-GB"/>
+        </w:rPr>
+        <w:t>ProductContext</w:t>
+      </w:r>
+      <w:proofErr w:type="spellEnd"/>
+      <w:r>
+        <w:rPr>
+          <w:rFonts w:ascii="Cascadia Mono" w:hAnsi="Cascadia Mono" w:cs="Cascadia Mono"/>
+          <w:color w:val="000000"/>
+          <w:kern w:val="0"/>
+          <w:sz w:val="19"/>
+          <w:szCs w:val="19"/>
+          <w:lang w:val="en-GB"/>
+        </w:rPr>
+        <w:t xml:space="preserve"> :</w:t>
+      </w:r>
+      <w:proofErr w:type="gramEnd"/>
+      <w:r>
+        <w:rPr>
+          <w:rFonts w:ascii="Cascadia Mono" w:hAnsi="Cascadia Mono" w:cs="Cascadia Mono"/>
+          <w:color w:val="000000"/>
+          <w:kern w:val="0"/>
+          <w:sz w:val="19"/>
+          <w:szCs w:val="19"/>
+          <w:lang w:val="en-GB"/>
+        </w:rPr>
+        <w:t xml:space="preserve"> </w:t>
+      </w:r>
+      <w:proofErr w:type="spellStart"/>
+      <w:r>
+        <w:rPr>
+          <w:rFonts w:ascii="Cascadia Mono" w:hAnsi="Cascadia Mono" w:cs="Cascadia Mono"/>
+          <w:color w:val="000000"/>
+          <w:kern w:val="0"/>
+          <w:sz w:val="19"/>
+          <w:szCs w:val="19"/>
+          <w:lang w:val="en-GB"/>
+        </w:rPr>
+        <w:t>DbContext</w:t>
+      </w:r>
+      <w:proofErr w:type="spellEnd"/>
+    </w:p>
+    <w:p>
+      <w:pPr>
+        <w:autoSpaceDE w:val="0"/>
+        <w:autoSpaceDN w:val="0"/>
+        <w:adjustRightInd w:val="0"/>
+        <w:spacing w:after="0" w:line="240" w:lineRule="auto"/>
+        <w:rPr>
+          <w:rFonts w:ascii="Cascadia Mono" w:hAnsi="Cascadia Mono" w:cs="Cascadia Mono"/>
+          <w:color w:val="000000"/>
+          <w:kern w:val="0"/>
+          <w:sz w:val="19"/>
+          <w:szCs w:val="19"/>
+          <w:lang w:val="en-GB"/>
+        </w:rPr>
+      </w:pPr>
+      <w:r>
+        <w:rPr>
+          <w:rFonts w:ascii="Cascadia Mono" w:hAnsi="Cascadia Mono" w:cs="Cascadia Mono"/>
+          <w:color w:val="000000"/>
+          <w:kern w:val="0"/>
+          <w:sz w:val="19"/>
+          <w:szCs w:val="19"/>
+          <w:lang w:val="en-GB"/>
+        </w:rPr>
+        <w:t xml:space="preserve">    {</w:t>
+      </w:r>
+    </w:p>
+    <w:p>
+      <w:pPr>
+        <w:autoSpaceDE w:val="0"/>
+        <w:autoSpaceDN w:val="0"/>
+        <w:adjustRightInd w:val="0"/>
+        <w:spacing w:after="0" w:line="240" w:lineRule="auto"/>
+        <w:rPr>
+          <w:rFonts w:ascii="Cascadia Mono" w:hAnsi="Cascadia Mono" w:cs="Cascadia Mono"/>
+          <w:color w:val="000000"/>
+          <w:kern w:val="0"/>
+          <w:sz w:val="19"/>
+          <w:szCs w:val="19"/>
+          <w:lang w:val="en-GB"/>
+        </w:rPr>
+      </w:pPr>
+      <w:r>
+        <w:rPr>
+          <w:rFonts w:ascii="Cascadia Mono" w:hAnsi="Cascadia Mono" w:cs="Cascadia Mono"/>
+          <w:color w:val="000000"/>
+          <w:kern w:val="0"/>
+          <w:sz w:val="19"/>
+          <w:szCs w:val="19"/>
+          <w:lang w:val="en-GB"/>
+        </w:rPr>
+        <w:t xml:space="preserve">        </w:t>
+      </w:r>
+      <w:r>
+        <w:rPr>
+          <w:rFonts w:ascii="Cascadia Mono" w:hAnsi="Cascadia Mono" w:cs="Cascadia Mono"/>
+          <w:color w:val="0000FF"/>
+          <w:kern w:val="0"/>
+          <w:sz w:val="19"/>
+          <w:szCs w:val="19"/>
+          <w:lang w:val="en-GB"/>
+        </w:rPr>
+        <w:t>public</w:t>
+      </w:r>
+      <w:r>
+        <w:rPr>
+          <w:rFonts w:ascii="Cascadia Mono" w:hAnsi="Cascadia Mono" w:cs="Cascadia Mono"/>
+          <w:color w:val="000000"/>
+          <w:kern w:val="0"/>
+          <w:sz w:val="19"/>
+          <w:szCs w:val="19"/>
+          <w:lang w:val="en-GB"/>
+        </w:rPr>
+        <w:t xml:space="preserve"> </w:t>
+      </w:r>
+      <w:proofErr w:type="spellStart"/>
+      <w:r>
+        <w:rPr>
+          <w:rFonts w:ascii="Cascadia Mono" w:hAnsi="Cascadia Mono" w:cs="Cascadia Mono"/>
+          <w:color w:val="000000"/>
+          <w:kern w:val="0"/>
+          <w:sz w:val="19"/>
+          <w:szCs w:val="19"/>
+          <w:lang w:val="en-GB"/>
+        </w:rPr>
+        <w:t>DbSet</w:t>
+      </w:r>
+      <w:proofErr w:type="spellEnd"/>
+      <w:r>
+        <w:rPr>
+          <w:rFonts w:ascii="Cascadia Mono" w:hAnsi="Cascadia Mono" w:cs="Cascadia Mono"/>
+          <w:color w:val="000000"/>
+          <w:kern w:val="0"/>
+          <w:sz w:val="19"/>
+          <w:szCs w:val="19"/>
+          <w:lang w:val="en-GB"/>
+        </w:rPr>
+        <w:t xml:space="preserve">&lt;Product&gt; Products </w:t>
+      </w:r>
+      <w:proofErr w:type="gramStart"/>
+      <w:r>
+        <w:rPr>
+          <w:rFonts w:ascii="Cascadia Mono" w:hAnsi="Cascadia Mono" w:cs="Cascadia Mono"/>
+          <w:color w:val="000000"/>
+          <w:kern w:val="0"/>
+          <w:sz w:val="19"/>
+          <w:szCs w:val="19"/>
+          <w:lang w:val="en-GB"/>
+        </w:rPr>
+        <w:t xml:space="preserve">{ </w:t>
+      </w:r>
+      <w:r>
+        <w:rPr>
+          <w:rFonts w:ascii="Cascadia Mono" w:hAnsi="Cascadia Mono" w:cs="Cascadia Mono"/>
+          <w:color w:val="0000FF"/>
+          <w:kern w:val="0"/>
+          <w:sz w:val="19"/>
+          <w:szCs w:val="19"/>
+          <w:lang w:val="en-GB"/>
+        </w:rPr>
+        <w:t>get</w:t>
+      </w:r>
+      <w:proofErr w:type="gramEnd"/>
+      <w:r>
+        <w:rPr>
+          <w:rFonts w:ascii="Cascadia Mono" w:hAnsi="Cascadia Mono" w:cs="Cascadia Mono"/>
+          <w:color w:val="000000"/>
+          <w:kern w:val="0"/>
+          <w:sz w:val="19"/>
+          <w:szCs w:val="19"/>
+          <w:lang w:val="en-GB"/>
+        </w:rPr>
+        <w:t xml:space="preserve">; </w:t>
+      </w:r>
+      <w:r>
+        <w:rPr>
+          <w:rFonts w:ascii="Cascadia Mono" w:hAnsi="Cascadia Mono" w:cs="Cascadia Mono"/>
+          <w:color w:val="0000FF"/>
+          <w:kern w:val="0"/>
+          <w:sz w:val="19"/>
+          <w:szCs w:val="19"/>
+          <w:lang w:val="en-GB"/>
+        </w:rPr>
+        <w:t>set</w:t>
+      </w:r>
+      <w:r>
+        <w:rPr>
+          <w:rFonts w:ascii="Cascadia Mono" w:hAnsi="Cascadia Mono" w:cs="Cascadia Mono"/>
+          <w:color w:val="000000"/>
+          <w:kern w:val="0"/>
+          <w:sz w:val="19"/>
+          <w:szCs w:val="19"/>
+          <w:lang w:val="en-GB"/>
+        </w:rPr>
+        <w:t>; }</w:t>
+      </w:r>
+    </w:p>
+    <w:p>
+      <w:pPr>
+        <w:autoSpaceDE w:val="0"/>
+        <w:autoSpaceDN w:val="0"/>
+        <w:adjustRightInd w:val="0"/>
+        <w:spacing w:after="0" w:line="240" w:lineRule="auto"/>
+        <w:rPr>
+          <w:rFonts w:ascii="Cascadia Mono" w:hAnsi="Cascadia Mono" w:cs="Cascadia Mono"/>
+          <w:color w:val="000000"/>
+          <w:kern w:val="0"/>
+          <w:sz w:val="19"/>
+          <w:szCs w:val="19"/>
+          <w:lang w:val="en-GB"/>
+        </w:rPr>
+      </w:pPr>
+      <w:r>
+        <w:rPr>
+          <w:rFonts w:ascii="Cascadia Mono" w:hAnsi="Cascadia Mono" w:cs="Cascadia Mono"/>
+          <w:color w:val="000000"/>
+          <w:kern w:val="0"/>
+          <w:sz w:val="19"/>
+          <w:szCs w:val="19"/>
+          <w:lang w:val="en-GB"/>
+        </w:rPr>
+        <w:t xml:space="preserve">        </w:t>
+      </w:r>
+      <w:r>
+        <w:rPr>
+          <w:rFonts w:ascii="Cascadia Mono" w:hAnsi="Cascadia Mono" w:cs="Cascadia Mono"/>
+          <w:color w:val="0000FF"/>
+          <w:kern w:val="0"/>
+          <w:sz w:val="19"/>
+          <w:szCs w:val="19"/>
+          <w:lang w:val="en-GB"/>
+        </w:rPr>
+        <w:t>public</w:t>
+      </w:r>
+      <w:r>
+        <w:rPr>
+          <w:rFonts w:ascii="Cascadia Mono" w:hAnsi="Cascadia Mono" w:cs="Cascadia Mono"/>
+          <w:color w:val="000000"/>
+          <w:kern w:val="0"/>
+          <w:sz w:val="19"/>
+          <w:szCs w:val="19"/>
+          <w:lang w:val="en-GB"/>
+        </w:rPr>
+        <w:t xml:space="preserve"> </w:t>
+      </w:r>
+      <w:proofErr w:type="spellStart"/>
+      <w:r>
+        <w:rPr>
+          <w:rFonts w:ascii="Cascadia Mono" w:hAnsi="Cascadia Mono" w:cs="Cascadia Mono"/>
+          <w:color w:val="000000"/>
+          <w:kern w:val="0"/>
+          <w:sz w:val="19"/>
+          <w:szCs w:val="19"/>
+          <w:lang w:val="en-GB"/>
+        </w:rPr>
+        <w:t>DbSet</w:t>
+      </w:r>
+      <w:proofErr w:type="spellEnd"/>
+      <w:r>
+        <w:rPr>
+          <w:rFonts w:ascii="Cascadia Mono" w:hAnsi="Cascadia Mono" w:cs="Cascadia Mono"/>
+          <w:color w:val="000000"/>
+          <w:kern w:val="0"/>
+          <w:sz w:val="19"/>
+          <w:szCs w:val="19"/>
+          <w:lang w:val="en-GB"/>
+        </w:rPr>
+        <w:t xml:space="preserve">&lt;Invoice&gt; Invoices </w:t>
+      </w:r>
+      <w:proofErr w:type="gramStart"/>
+      <w:r>
+        <w:rPr>
+          <w:rFonts w:ascii="Cascadia Mono" w:hAnsi="Cascadia Mono" w:cs="Cascadia Mono"/>
+          <w:color w:val="000000"/>
+          <w:kern w:val="0"/>
+          <w:sz w:val="19"/>
+          <w:szCs w:val="19"/>
+          <w:lang w:val="en-GB"/>
+        </w:rPr>
+        <w:t xml:space="preserve">{ </w:t>
+      </w:r>
+      <w:r>
+        <w:rPr>
+          <w:rFonts w:ascii="Cascadia Mono" w:hAnsi="Cascadia Mono" w:cs="Cascadia Mono"/>
+          <w:color w:val="0000FF"/>
+          <w:kern w:val="0"/>
+          <w:sz w:val="19"/>
+          <w:szCs w:val="19"/>
+          <w:lang w:val="en-GB"/>
+        </w:rPr>
+        <w:t>get</w:t>
+      </w:r>
+      <w:proofErr w:type="gramEnd"/>
+      <w:r>
+        <w:rPr>
+          <w:rFonts w:ascii="Cascadia Mono" w:hAnsi="Cascadia Mono" w:cs="Cascadia Mono"/>
+          <w:color w:val="000000"/>
+          <w:kern w:val="0"/>
+          <w:sz w:val="19"/>
+          <w:szCs w:val="19"/>
+          <w:lang w:val="en-GB"/>
+        </w:rPr>
+        <w:t xml:space="preserve">; </w:t>
+      </w:r>
+      <w:r>
+        <w:rPr>
+          <w:rFonts w:ascii="Cascadia Mono" w:hAnsi="Cascadia Mono" w:cs="Cascadia Mono"/>
+          <w:color w:val="0000FF"/>
+          <w:kern w:val="0"/>
+          <w:sz w:val="19"/>
+          <w:szCs w:val="19"/>
+          <w:lang w:val="en-GB"/>
+        </w:rPr>
+        <w:t>set</w:t>
+      </w:r>
+      <w:r>
+        <w:rPr>
+          <w:rFonts w:ascii="Cascadia Mono" w:hAnsi="Cascadia Mono" w:cs="Cascadia Mono"/>
+          <w:color w:val="000000"/>
+          <w:kern w:val="0"/>
+          <w:sz w:val="19"/>
+          <w:szCs w:val="19"/>
+          <w:lang w:val="en-GB"/>
+        </w:rPr>
+        <w:t>; }</w:t>
+      </w:r>
+    </w:p>
+    <w:p>
+      <w:pPr>
+        <w:autoSpaceDE w:val="0"/>
+        <w:autoSpaceDN w:val="0"/>
+        <w:adjustRightInd w:val="0"/>
+        <w:spacing w:after="0" w:line="240" w:lineRule="auto"/>
+        <w:rPr>
+          <w:rFonts w:ascii="Cascadia Mono" w:hAnsi="Cascadia Mono" w:cs="Cascadia Mono"/>
+          <w:color w:val="000000"/>
+          <w:kern w:val="0"/>
+          <w:sz w:val="19"/>
+          <w:szCs w:val="19"/>
+          <w:lang w:val="en-GB"/>
+        </w:rPr>
+      </w:pPr>
+      <w:r>
+        <w:rPr>
+          <w:rFonts w:ascii="Cascadia Mono" w:hAnsi="Cascadia Mono" w:cs="Cascadia Mono"/>
+          <w:color w:val="000000"/>
+          <w:kern w:val="0"/>
+          <w:sz w:val="19"/>
+          <w:szCs w:val="19"/>
+          <w:lang w:val="en-GB"/>
+        </w:rPr>
+        <w:t xml:space="preserve">        </w:t>
+      </w:r>
+      <w:r>
+        <w:rPr>
+          <w:rFonts w:ascii="Cascadia Mono" w:hAnsi="Cascadia Mono" w:cs="Cascadia Mono"/>
+          <w:color w:val="0000FF"/>
+          <w:kern w:val="0"/>
+          <w:sz w:val="19"/>
+          <w:szCs w:val="19"/>
+          <w:lang w:val="en-GB"/>
+        </w:rPr>
+        <w:t>public</w:t>
+      </w:r>
+      <w:r>
+        <w:rPr>
+          <w:rFonts w:ascii="Cascadia Mono" w:hAnsi="Cascadia Mono" w:cs="Cascadia Mono"/>
+          <w:color w:val="000000"/>
+          <w:kern w:val="0"/>
+          <w:sz w:val="19"/>
+          <w:szCs w:val="19"/>
+          <w:lang w:val="en-GB"/>
+        </w:rPr>
+        <w:t xml:space="preserve"> </w:t>
+      </w:r>
+      <w:proofErr w:type="spellStart"/>
+      <w:r>
+        <w:rPr>
+          <w:rFonts w:ascii="Cascadia Mono" w:hAnsi="Cascadia Mono" w:cs="Cascadia Mono"/>
+          <w:color w:val="000000"/>
+          <w:kern w:val="0"/>
+          <w:sz w:val="19"/>
+          <w:szCs w:val="19"/>
+          <w:lang w:val="en-GB"/>
+        </w:rPr>
+        <w:t>DbSet</w:t>
+      </w:r>
+      <w:proofErr w:type="spellEnd"/>
+      <w:r>
+        <w:rPr>
+          <w:rFonts w:ascii="Cascadia Mono" w:hAnsi="Cascadia Mono" w:cs="Cascadia Mono"/>
+          <w:color w:val="000000"/>
+          <w:kern w:val="0"/>
+          <w:sz w:val="19"/>
+          <w:szCs w:val="19"/>
+          <w:lang w:val="en-GB"/>
+        </w:rPr>
+        <w:t xml:space="preserve">&lt;Company&gt; Companies </w:t>
+      </w:r>
+      <w:proofErr w:type="gramStart"/>
+      <w:r>
+        <w:rPr>
+          <w:rFonts w:ascii="Cascadia Mono" w:hAnsi="Cascadia Mono" w:cs="Cascadia Mono"/>
+          <w:color w:val="000000"/>
+          <w:kern w:val="0"/>
+          <w:sz w:val="19"/>
+          <w:szCs w:val="19"/>
+          <w:lang w:val="en-GB"/>
+        </w:rPr>
+        <w:t xml:space="preserve">{ </w:t>
+      </w:r>
+      <w:r>
+        <w:rPr>
+          <w:rFonts w:ascii="Cascadia Mono" w:hAnsi="Cascadia Mono" w:cs="Cascadia Mono"/>
+          <w:color w:val="0000FF"/>
+          <w:kern w:val="0"/>
+          <w:sz w:val="19"/>
+          <w:szCs w:val="19"/>
+          <w:lang w:val="en-GB"/>
+        </w:rPr>
+        <w:t>get</w:t>
+      </w:r>
+      <w:proofErr w:type="gramEnd"/>
+      <w:r>
+        <w:rPr>
+          <w:rFonts w:ascii="Cascadia Mono" w:hAnsi="Cascadia Mono" w:cs="Cascadia Mono"/>
+          <w:color w:val="000000"/>
+          <w:kern w:val="0"/>
+          <w:sz w:val="19"/>
+          <w:szCs w:val="19"/>
+          <w:lang w:val="en-GB"/>
+        </w:rPr>
+        <w:t xml:space="preserve">; </w:t>
+      </w:r>
+      <w:r>
+        <w:rPr>
+          <w:rFonts w:ascii="Cascadia Mono" w:hAnsi="Cascadia Mono" w:cs="Cascadia Mono"/>
+          <w:color w:val="0000FF"/>
+          <w:kern w:val="0"/>
+          <w:sz w:val="19"/>
+          <w:szCs w:val="19"/>
+          <w:lang w:val="en-GB"/>
+        </w:rPr>
+        <w:t>set</w:t>
+      </w:r>
+      <w:r>
+        <w:rPr>
+          <w:rFonts w:ascii="Cascadia Mono" w:hAnsi="Cascadia Mono" w:cs="Cascadia Mono"/>
+          <w:color w:val="000000"/>
+          <w:kern w:val="0"/>
+          <w:sz w:val="19"/>
+          <w:szCs w:val="19"/>
+          <w:lang w:val="en-GB"/>
+        </w:rPr>
+        <w:t>; }</w:t>
+      </w:r>
+    </w:p>
+    <w:p>
+      <w:pPr>
+        <w:autoSpaceDE w:val="0"/>
+        <w:autoSpaceDN w:val="0"/>
+        <w:adjustRightInd w:val="0"/>
+        <w:spacing w:after="0" w:line="240" w:lineRule="auto"/>
+        <w:rPr>
+          <w:rFonts w:ascii="Cascadia Mono" w:hAnsi="Cascadia Mono" w:cs="Cascadia Mono"/>
+          <w:color w:val="000000"/>
+          <w:kern w:val="0"/>
+          <w:sz w:val="19"/>
+          <w:szCs w:val="19"/>
+          <w:lang w:val="en-GB"/>
+        </w:rPr>
+      </w:pPr>
+      <w:r>
+        <w:rPr>
+          <w:rFonts w:ascii="Cascadia Mono" w:hAnsi="Cascadia Mono" w:cs="Cascadia Mono"/>
+          <w:color w:val="000000"/>
+          <w:kern w:val="0"/>
+          <w:sz w:val="19"/>
+          <w:szCs w:val="19"/>
+          <w:lang w:val="en-GB"/>
+        </w:rPr>
+        <w:t xml:space="preserve">        </w:t>
+      </w:r>
+      <w:r>
+        <w:rPr>
+          <w:rFonts w:ascii="Cascadia Mono" w:hAnsi="Cascadia Mono" w:cs="Cascadia Mono"/>
+          <w:color w:val="0000FF"/>
+          <w:kern w:val="0"/>
+          <w:sz w:val="19"/>
+          <w:szCs w:val="19"/>
+          <w:lang w:val="en-GB"/>
+        </w:rPr>
+        <w:t>public</w:t>
+      </w:r>
+      <w:r>
+        <w:rPr>
+          <w:rFonts w:ascii="Cascadia Mono" w:hAnsi="Cascadia Mono" w:cs="Cascadia Mono"/>
+          <w:color w:val="000000"/>
+          <w:kern w:val="0"/>
+          <w:sz w:val="19"/>
+          <w:szCs w:val="19"/>
+          <w:lang w:val="en-GB"/>
+        </w:rPr>
+        <w:t xml:space="preserve"> </w:t>
+      </w:r>
+      <w:proofErr w:type="spellStart"/>
+      <w:r>
+        <w:rPr>
+          <w:rFonts w:ascii="Cascadia Mono" w:hAnsi="Cascadia Mono" w:cs="Cascadia Mono"/>
+          <w:color w:val="000000"/>
+          <w:kern w:val="0"/>
+          <w:sz w:val="19"/>
+          <w:szCs w:val="19"/>
+          <w:lang w:val="en-GB"/>
+        </w:rPr>
+        <w:t>DbSet</w:t>
+      </w:r>
+      <w:proofErr w:type="spellEnd"/>
+      <w:r>
+        <w:rPr>
+          <w:rFonts w:ascii="Cascadia Mono" w:hAnsi="Cascadia Mono" w:cs="Cascadia Mono"/>
+          <w:color w:val="000000"/>
+          <w:kern w:val="0"/>
+          <w:sz w:val="19"/>
+          <w:szCs w:val="19"/>
+          <w:lang w:val="en-GB"/>
+        </w:rPr>
+        <w:t xml:space="preserve">&lt;Supplier&gt; Suppliers </w:t>
+      </w:r>
+      <w:proofErr w:type="gramStart"/>
+      <w:r>
+        <w:rPr>
+          <w:rFonts w:ascii="Cascadia Mono" w:hAnsi="Cascadia Mono" w:cs="Cascadia Mono"/>
+          <w:color w:val="000000"/>
+          <w:kern w:val="0"/>
+          <w:sz w:val="19"/>
+          <w:szCs w:val="19"/>
+          <w:lang w:val="en-GB"/>
+        </w:rPr>
+        <w:t xml:space="preserve">{ </w:t>
+      </w:r>
+      <w:r>
+        <w:rPr>
+          <w:rFonts w:ascii="Cascadia Mono" w:hAnsi="Cascadia Mono" w:cs="Cascadia Mono"/>
+          <w:color w:val="0000FF"/>
+          <w:kern w:val="0"/>
+          <w:sz w:val="19"/>
+          <w:szCs w:val="19"/>
+          <w:lang w:val="en-GB"/>
+        </w:rPr>
+        <w:t>get</w:t>
+      </w:r>
+      <w:proofErr w:type="gramEnd"/>
+      <w:r>
+        <w:rPr>
+          <w:rFonts w:ascii="Cascadia Mono" w:hAnsi="Cascadia Mono" w:cs="Cascadia Mono"/>
+          <w:color w:val="000000"/>
+          <w:kern w:val="0"/>
+          <w:sz w:val="19"/>
+          <w:szCs w:val="19"/>
+          <w:lang w:val="en-GB"/>
+        </w:rPr>
+        <w:t xml:space="preserve">; </w:t>
+      </w:r>
+      <w:r>
+        <w:rPr>
+          <w:rFonts w:ascii="Cascadia Mono" w:hAnsi="Cascadia Mono" w:cs="Cascadia Mono"/>
+          <w:color w:val="0000FF"/>
+          <w:kern w:val="0"/>
+          <w:sz w:val="19"/>
+          <w:szCs w:val="19"/>
+          <w:lang w:val="en-GB"/>
+        </w:rPr>
+        <w:t>set</w:t>
+      </w:r>
+      <w:r>
+        <w:rPr>
+          <w:rFonts w:ascii="Cascadia Mono" w:hAnsi="Cascadia Mono" w:cs="Cascadia Mono"/>
+          <w:color w:val="000000"/>
+          <w:kern w:val="0"/>
+          <w:sz w:val="19"/>
+          <w:szCs w:val="19"/>
+          <w:lang w:val="en-GB"/>
+        </w:rPr>
+        <w:t>; }</w:t>
+      </w:r>
+    </w:p>
+    <w:p>
+      <w:pPr>
+        <w:autoSpaceDE w:val="0"/>
+        <w:autoSpaceDN w:val="0"/>
+        <w:adjustRightInd w:val="0"/>
+        <w:spacing w:after="0" w:line="240" w:lineRule="auto"/>
+        <w:rPr>
+          <w:rFonts w:ascii="Cascadia Mono" w:hAnsi="Cascadia Mono" w:cs="Cascadia Mono"/>
+          <w:color w:val="000000"/>
+          <w:kern w:val="0"/>
+          <w:sz w:val="19"/>
+          <w:szCs w:val="19"/>
+          <w:lang w:val="en-GB"/>
+        </w:rPr>
+      </w:pPr>
+      <w:r>
+        <w:rPr>
+          <w:rFonts w:ascii="Cascadia Mono" w:hAnsi="Cascadia Mono" w:cs="Cascadia Mono"/>
+          <w:color w:val="000000"/>
+          <w:kern w:val="0"/>
+          <w:sz w:val="19"/>
+          <w:szCs w:val="19"/>
+          <w:lang w:val="en-GB"/>
+        </w:rPr>
+        <w:t xml:space="preserve">        </w:t>
+      </w:r>
+      <w:r>
+        <w:rPr>
+          <w:rFonts w:ascii="Cascadia Mono" w:hAnsi="Cascadia Mono" w:cs="Cascadia Mono"/>
+          <w:color w:val="0000FF"/>
+          <w:kern w:val="0"/>
+          <w:sz w:val="19"/>
+          <w:szCs w:val="19"/>
+          <w:lang w:val="en-GB"/>
+        </w:rPr>
+        <w:t>public</w:t>
+      </w:r>
+      <w:r>
+        <w:rPr>
+          <w:rFonts w:ascii="Cascadia Mono" w:hAnsi="Cascadia Mono" w:cs="Cascadia Mono"/>
+          <w:color w:val="000000"/>
+          <w:kern w:val="0"/>
+          <w:sz w:val="19"/>
+          <w:szCs w:val="19"/>
+          <w:lang w:val="en-GB"/>
+        </w:rPr>
+        <w:t xml:space="preserve"> </w:t>
+      </w:r>
+      <w:proofErr w:type="spellStart"/>
+      <w:r>
+        <w:rPr>
+          <w:rFonts w:ascii="Cascadia Mono" w:hAnsi="Cascadia Mono" w:cs="Cascadia Mono"/>
+          <w:color w:val="000000"/>
+          <w:kern w:val="0"/>
+          <w:sz w:val="19"/>
+          <w:szCs w:val="19"/>
+          <w:lang w:val="en-GB"/>
+        </w:rPr>
+        <w:t>DbSet</w:t>
+      </w:r>
+      <w:proofErr w:type="spellEnd"/>
+      <w:r>
+        <w:rPr>
+          <w:rFonts w:ascii="Cascadia Mono" w:hAnsi="Cascadia Mono" w:cs="Cascadia Mono"/>
+          <w:color w:val="000000"/>
+          <w:kern w:val="0"/>
+          <w:sz w:val="19"/>
+          <w:szCs w:val="19"/>
+          <w:lang w:val="en-GB"/>
+        </w:rPr>
+        <w:t xml:space="preserve">&lt;Customer&gt; Customers </w:t>
+      </w:r>
+      <w:proofErr w:type="gramStart"/>
+      <w:r>
+        <w:rPr>
+          <w:rFonts w:ascii="Cascadia Mono" w:hAnsi="Cascadia Mono" w:cs="Cascadia Mono"/>
+          <w:color w:val="000000"/>
+          <w:kern w:val="0"/>
+          <w:sz w:val="19"/>
+          <w:szCs w:val="19"/>
+          <w:lang w:val="en-GB"/>
+        </w:rPr>
+        <w:t xml:space="preserve">{ </w:t>
+      </w:r>
+      <w:r>
+        <w:rPr>
+          <w:rFonts w:ascii="Cascadia Mono" w:hAnsi="Cascadia Mono" w:cs="Cascadia Mono"/>
+          <w:color w:val="0000FF"/>
+          <w:kern w:val="0"/>
+          <w:sz w:val="19"/>
+          <w:szCs w:val="19"/>
+          <w:lang w:val="en-GB"/>
+        </w:rPr>
+        <w:t>get</w:t>
+      </w:r>
+      <w:proofErr w:type="gramEnd"/>
+      <w:r>
+        <w:rPr>
+          <w:rFonts w:ascii="Cascadia Mono" w:hAnsi="Cascadia Mono" w:cs="Cascadia Mono"/>
+          <w:color w:val="000000"/>
+          <w:kern w:val="0"/>
+          <w:sz w:val="19"/>
+          <w:szCs w:val="19"/>
+          <w:lang w:val="en-GB"/>
+        </w:rPr>
+        <w:t xml:space="preserve">; </w:t>
+      </w:r>
+      <w:r>
+        <w:rPr>
+          <w:rFonts w:ascii="Cascadia Mono" w:hAnsi="Cascadia Mono" w:cs="Cascadia Mono"/>
+          <w:color w:val="0000FF"/>
+          <w:kern w:val="0"/>
+          <w:sz w:val="19"/>
+          <w:szCs w:val="19"/>
+          <w:lang w:val="en-GB"/>
+        </w:rPr>
+        <w:t>set</w:t>
+      </w:r>
+      <w:r>
+        <w:rPr>
+          <w:rFonts w:ascii="Cascadia Mono" w:hAnsi="Cascadia Mono" w:cs="Cascadia Mono"/>
+          <w:color w:val="000000"/>
+          <w:kern w:val="0"/>
+          <w:sz w:val="19"/>
+          <w:szCs w:val="19"/>
+          <w:lang w:val="en-GB"/>
+        </w:rPr>
+        <w:t>; }</w:t>
+      </w:r>
+    </w:p>
+    <w:p>
+      <w:pPr>
+        <w:autoSpaceDE w:val="0"/>
+        <w:autoSpaceDN w:val="0"/>
+        <w:adjustRightInd w:val="0"/>
+        <w:spacing w:after="0" w:line="240" w:lineRule="auto"/>
+        <w:rPr>
+          <w:rFonts w:ascii="Cascadia Mono" w:hAnsi="Cascadia Mono" w:cs="Cascadia Mono"/>
+          <w:color w:val="000000"/>
+          <w:kern w:val="0"/>
+          <w:sz w:val="19"/>
+          <w:szCs w:val="19"/>
+          <w:lang w:val="en-GB"/>
+        </w:rPr>
+      </w:pPr>
+    </w:p>
+    <w:p>
+      <w:pPr>
+        <w:autoSpaceDE w:val="0"/>
+        <w:autoSpaceDN w:val="0"/>
+        <w:adjustRightInd w:val="0"/>
+        <w:spacing w:after="0" w:line="240" w:lineRule="auto"/>
+        <w:rPr>
+          <w:rFonts w:ascii="Cascadia Mono" w:hAnsi="Cascadia Mono" w:cs="Cascadia Mono"/>
+          <w:color w:val="000000"/>
+          <w:kern w:val="0"/>
+          <w:sz w:val="19"/>
+          <w:szCs w:val="19"/>
+          <w:lang w:val="en-GB"/>
+        </w:rPr>
+      </w:pPr>
+      <w:r>
+        <w:rPr>
+          <w:rFonts w:ascii="Cascadia Mono" w:hAnsi="Cascadia Mono" w:cs="Cascadia Mono"/>
+          <w:color w:val="000000"/>
+          <w:kern w:val="0"/>
+          <w:sz w:val="19"/>
+          <w:szCs w:val="19"/>
+          <w:lang w:val="en-GB"/>
+        </w:rPr>
+        <w:t xml:space="preserve">        </w:t>
+      </w:r>
+      <w:r>
+        <w:rPr>
+          <w:rFonts w:ascii="Cascadia Mono" w:hAnsi="Cascadia Mono" w:cs="Cascadia Mono"/>
+          <w:color w:val="0000FF"/>
+          <w:kern w:val="0"/>
+          <w:sz w:val="19"/>
+          <w:szCs w:val="19"/>
+          <w:lang w:val="en-GB"/>
+        </w:rPr>
+        <w:t>protected</w:t>
+      </w:r>
+      <w:r>
+        <w:rPr>
+          <w:rFonts w:ascii="Cascadia Mono" w:hAnsi="Cascadia Mono" w:cs="Cascadia Mono"/>
+          <w:color w:val="000000"/>
+          <w:kern w:val="0"/>
+          <w:sz w:val="19"/>
+          <w:szCs w:val="19"/>
+          <w:lang w:val="en-GB"/>
+        </w:rPr>
+        <w:t xml:space="preserve"> </w:t>
+      </w:r>
+      <w:r>
+        <w:rPr>
+          <w:rFonts w:ascii="Cascadia Mono" w:hAnsi="Cascadia Mono" w:cs="Cascadia Mono"/>
+          <w:color w:val="0000FF"/>
+          <w:kern w:val="0"/>
+          <w:sz w:val="19"/>
+          <w:szCs w:val="19"/>
+          <w:lang w:val="en-GB"/>
+        </w:rPr>
+        <w:t>override</w:t>
+      </w:r>
+      <w:r>
+        <w:rPr>
+          <w:rFonts w:ascii="Cascadia Mono" w:hAnsi="Cascadia Mono" w:cs="Cascadia Mono"/>
+          <w:color w:val="000000"/>
+          <w:kern w:val="0"/>
+          <w:sz w:val="19"/>
+          <w:szCs w:val="19"/>
+          <w:lang w:val="en-GB"/>
+        </w:rPr>
+        <w:t xml:space="preserve"> </w:t>
+      </w:r>
+      <w:r>
+        <w:rPr>
+          <w:rFonts w:ascii="Cascadia Mono" w:hAnsi="Cascadia Mono" w:cs="Cascadia Mono"/>
+          <w:color w:val="0000FF"/>
+          <w:kern w:val="0"/>
+          <w:sz w:val="19"/>
+          <w:szCs w:val="19"/>
+          <w:lang w:val="en-GB"/>
+        </w:rPr>
+        <w:t>void</w:t>
+      </w:r>
+      <w:r>
+        <w:rPr>
+          <w:rFonts w:ascii="Cascadia Mono" w:hAnsi="Cascadia Mono" w:cs="Cascadia Mono"/>
+          <w:color w:val="000000"/>
+          <w:kern w:val="0"/>
+          <w:sz w:val="19"/>
+          <w:szCs w:val="19"/>
+          <w:lang w:val="en-GB"/>
+        </w:rPr>
+        <w:t xml:space="preserve"> </w:t>
+      </w:r>
+      <w:proofErr w:type="spellStart"/>
+      <w:proofErr w:type="gramStart"/>
+      <w:r>
+        <w:rPr>
+          <w:rFonts w:ascii="Cascadia Mono" w:hAnsi="Cascadia Mono" w:cs="Cascadia Mono"/>
+          <w:color w:val="000000"/>
+          <w:kern w:val="0"/>
+          <w:sz w:val="19"/>
+          <w:szCs w:val="19"/>
+          <w:lang w:val="en-GB"/>
+        </w:rPr>
+        <w:t>OnModelCreating</w:t>
+      </w:r>
+      <w:proofErr w:type="spellEnd"/>
+      <w:r>
+        <w:rPr>
+          <w:rFonts w:ascii="Cascadia Mono" w:hAnsi="Cascadia Mono" w:cs="Cascadia Mono"/>
+          <w:color w:val="000000"/>
+          <w:kern w:val="0"/>
+          <w:sz w:val="19"/>
+          <w:szCs w:val="19"/>
+          <w:lang w:val="en-GB"/>
+        </w:rPr>
+        <w:t>(</w:t>
+      </w:r>
+      <w:proofErr w:type="spellStart"/>
+      <w:proofErr w:type="gramEnd"/>
+      <w:r>
+        <w:rPr>
+          <w:rFonts w:ascii="Cascadia Mono" w:hAnsi="Cascadia Mono" w:cs="Cascadia Mono"/>
+          <w:color w:val="000000"/>
+          <w:kern w:val="0"/>
+          <w:sz w:val="19"/>
+          <w:szCs w:val="19"/>
+          <w:lang w:val="en-GB"/>
+        </w:rPr>
+        <w:t>ModelBuilder</w:t>
+      </w:r>
+      <w:proofErr w:type="spellEnd"/>
+      <w:r>
+        <w:rPr>
+          <w:rFonts w:ascii="Cascadia Mono" w:hAnsi="Cascadia Mono" w:cs="Cascadia Mono"/>
+          <w:color w:val="000000"/>
+          <w:kern w:val="0"/>
+          <w:sz w:val="19"/>
+          <w:szCs w:val="19"/>
+          <w:lang w:val="en-GB"/>
+        </w:rPr>
+        <w:t xml:space="preserve"> </w:t>
+      </w:r>
+      <w:proofErr w:type="spellStart"/>
+      <w:r>
+        <w:rPr>
+          <w:rFonts w:ascii="Cascadia Mono" w:hAnsi="Cascadia Mono" w:cs="Cascadia Mono"/>
+          <w:color w:val="000000"/>
+          <w:kern w:val="0"/>
+          <w:sz w:val="19"/>
+          <w:szCs w:val="19"/>
+          <w:lang w:val="en-GB"/>
+        </w:rPr>
+        <w:t>modelBuilder</w:t>
+      </w:r>
+      <w:proofErr w:type="spellEnd"/>
+      <w:r>
+        <w:rPr>
+          <w:rFonts w:ascii="Cascadia Mono" w:hAnsi="Cascadia Mono" w:cs="Cascadia Mono"/>
+          <w:color w:val="000000"/>
+          <w:kern w:val="0"/>
+          <w:sz w:val="19"/>
+          <w:szCs w:val="19"/>
+          <w:lang w:val="en-GB"/>
+        </w:rPr>
+        <w:t>)</w:t>
+      </w:r>
+    </w:p>
+    <w:p>
+      <w:pPr>
+        <w:autoSpaceDE w:val="0"/>
+        <w:autoSpaceDN w:val="0"/>
+        <w:adjustRightInd w:val="0"/>
+        <w:spacing w:after="0" w:line="240" w:lineRule="auto"/>
+        <w:rPr>
+          <w:rFonts w:ascii="Cascadia Mono" w:hAnsi="Cascadia Mono" w:cs="Cascadia Mono"/>
+          <w:color w:val="000000"/>
+          <w:kern w:val="0"/>
+          <w:sz w:val="19"/>
+          <w:szCs w:val="19"/>
+          <w:lang w:val="en-GB"/>
+        </w:rPr>
+      </w:pPr>
+      <w:r>
+        <w:rPr>
+          <w:rFonts w:ascii="Cascadia Mono" w:hAnsi="Cascadia Mono" w:cs="Cascadia Mono"/>
+          <w:color w:val="000000"/>
+          <w:kern w:val="0"/>
+          <w:sz w:val="19"/>
+          <w:szCs w:val="19"/>
+          <w:lang w:val="en-GB"/>
+        </w:rPr>
+        <w:t xml:space="preserve">        {</w:t>
+      </w:r>
+    </w:p>
+    <w:p>
+      <w:pPr>
+        <w:autoSpaceDE w:val="0"/>
+        <w:autoSpaceDN w:val="0"/>
+        <w:adjustRightInd w:val="0"/>
+        <w:spacing w:after="0" w:line="240" w:lineRule="auto"/>
+        <w:rPr>
+          <w:rFonts w:ascii="Cascadia Mono" w:hAnsi="Cascadia Mono" w:cs="Cascadia Mono"/>
+          <w:color w:val="000000"/>
+          <w:kern w:val="0"/>
+          <w:sz w:val="19"/>
+          <w:szCs w:val="19"/>
+          <w:lang w:val="en-GB"/>
+        </w:rPr>
+      </w:pPr>
+      <w:r>
+        <w:rPr>
+          <w:rFonts w:ascii="Cascadia Mono" w:hAnsi="Cascadia Mono" w:cs="Cascadia Mono"/>
+          <w:color w:val="000000"/>
+          <w:kern w:val="0"/>
+          <w:sz w:val="19"/>
+          <w:szCs w:val="19"/>
+          <w:lang w:val="en-GB"/>
+        </w:rPr>
+        <w:t xml:space="preserve">            </w:t>
+      </w:r>
+      <w:proofErr w:type="spellStart"/>
+      <w:proofErr w:type="gramStart"/>
+      <w:r>
+        <w:rPr>
+          <w:rFonts w:ascii="Cascadia Mono" w:hAnsi="Cascadia Mono" w:cs="Cascadia Mono"/>
+          <w:color w:val="0000FF"/>
+          <w:kern w:val="0"/>
+          <w:sz w:val="19"/>
+          <w:szCs w:val="19"/>
+          <w:lang w:val="en-GB"/>
+        </w:rPr>
+        <w:t>base</w:t>
+      </w:r>
+      <w:r>
+        <w:rPr>
+          <w:rFonts w:ascii="Cascadia Mono" w:hAnsi="Cascadia Mono" w:cs="Cascadia Mono"/>
+          <w:color w:val="000000"/>
+          <w:kern w:val="0"/>
+          <w:sz w:val="19"/>
+          <w:szCs w:val="19"/>
+          <w:lang w:val="en-GB"/>
+        </w:rPr>
+        <w:t>.OnModelCreating</w:t>
+      </w:r>
+      <w:proofErr w:type="spellEnd"/>
+      <w:proofErr w:type="gramEnd"/>
+      <w:r>
+        <w:rPr>
+          <w:rFonts w:ascii="Cascadia Mono" w:hAnsi="Cascadia Mono" w:cs="Cascadia Mono"/>
+          <w:color w:val="000000"/>
+          <w:kern w:val="0"/>
+          <w:sz w:val="19"/>
+          <w:szCs w:val="19"/>
+          <w:lang w:val="en-GB"/>
+        </w:rPr>
+        <w:t>(</w:t>
+      </w:r>
+      <w:proofErr w:type="spellStart"/>
+      <w:r>
+        <w:rPr>
+          <w:rFonts w:ascii="Cascadia Mono" w:hAnsi="Cascadia Mono" w:cs="Cascadia Mono"/>
+          <w:color w:val="000000"/>
+          <w:kern w:val="0"/>
+          <w:sz w:val="19"/>
+          <w:szCs w:val="19"/>
+          <w:lang w:val="en-GB"/>
+        </w:rPr>
+        <w:t>modelBuilder</w:t>
+      </w:r>
+      <w:proofErr w:type="spellEnd"/>
+      <w:r>
+        <w:rPr>
+          <w:rFonts w:ascii="Cascadia Mono" w:hAnsi="Cascadia Mono" w:cs="Cascadia Mono"/>
+          <w:color w:val="000000"/>
+          <w:kern w:val="0"/>
+          <w:sz w:val="19"/>
+          <w:szCs w:val="19"/>
+          <w:lang w:val="en-GB"/>
+        </w:rPr>
+        <w:t>);</w:t>
+      </w:r>
+    </w:p>
+    <w:p>
+      <w:pPr>
+        <w:autoSpaceDE w:val="0"/>
+        <w:autoSpaceDN w:val="0"/>
+        <w:adjustRightInd w:val="0"/>
+        <w:spacing w:after="0" w:line="240" w:lineRule="auto"/>
+        <w:rPr>
+          <w:rFonts w:ascii="Cascadia Mono" w:hAnsi="Cascadia Mono" w:cs="Cascadia Mono"/>
+          <w:color w:val="000000"/>
+          <w:kern w:val="0"/>
+          <w:sz w:val="19"/>
+          <w:szCs w:val="19"/>
+          <w:lang w:val="en-GB"/>
+        </w:rPr>
+      </w:pPr>
+      <w:r>
+        <w:rPr>
+          <w:rFonts w:ascii="Cascadia Mono" w:hAnsi="Cascadia Mono" w:cs="Cascadia Mono"/>
+          <w:color w:val="000000"/>
+          <w:kern w:val="0"/>
+          <w:sz w:val="19"/>
+          <w:szCs w:val="19"/>
+          <w:lang w:val="en-GB"/>
+        </w:rPr>
+        <w:t xml:space="preserve">            </w:t>
+      </w:r>
+      <w:proofErr w:type="spellStart"/>
+      <w:r>
+        <w:rPr>
+          <w:rFonts w:ascii="Cascadia Mono" w:hAnsi="Cascadia Mono" w:cs="Cascadia Mono"/>
+          <w:color w:val="000000"/>
+          <w:kern w:val="0"/>
+          <w:sz w:val="19"/>
+          <w:szCs w:val="19"/>
+          <w:lang w:val="en-GB"/>
+        </w:rPr>
+        <w:t>modelBuilder.Entity</w:t>
+      </w:r>
+      <w:proofErr w:type="spellEnd"/>
+      <w:r>
+        <w:rPr>
+          <w:rFonts w:ascii="Cascadia Mono" w:hAnsi="Cascadia Mono" w:cs="Cascadia Mono"/>
+          <w:color w:val="000000"/>
+          <w:kern w:val="0"/>
+          <w:sz w:val="19"/>
+          <w:szCs w:val="19"/>
+          <w:lang w:val="en-GB"/>
+        </w:rPr>
+        <w:t>&lt;Company&gt;(</w:t>
+      </w:r>
+      <w:proofErr w:type="gramStart"/>
+      <w:r>
+        <w:rPr>
+          <w:rFonts w:ascii="Cascadia Mono" w:hAnsi="Cascadia Mono" w:cs="Cascadia Mono"/>
+          <w:color w:val="000000"/>
+          <w:kern w:val="0"/>
+          <w:sz w:val="19"/>
+          <w:szCs w:val="19"/>
+          <w:lang w:val="en-GB"/>
+        </w:rPr>
+        <w:t>).</w:t>
+      </w:r>
+      <w:proofErr w:type="spellStart"/>
+      <w:r>
+        <w:rPr>
+          <w:rFonts w:ascii="Cascadia Mono" w:hAnsi="Cascadia Mono" w:cs="Cascadia Mono"/>
+          <w:color w:val="000000"/>
+          <w:kern w:val="0"/>
+          <w:sz w:val="19"/>
+          <w:szCs w:val="19"/>
+          <w:lang w:val="en-GB"/>
+        </w:rPr>
+        <w:t>UseTpcMappingStrategy</w:t>
+      </w:r>
+      <w:proofErr w:type="spellEnd"/>
+      <w:proofErr w:type="gramEnd"/>
+      <w:r>
+        <w:rPr>
+          <w:rFonts w:ascii="Cascadia Mono" w:hAnsi="Cascadia Mono" w:cs="Cascadia Mono"/>
+          <w:color w:val="000000"/>
+          <w:kern w:val="0"/>
+          <w:sz w:val="19"/>
+          <w:szCs w:val="19"/>
+          <w:lang w:val="en-GB"/>
+        </w:rPr>
+        <w:t>();</w:t>
+      </w:r>
+    </w:p>
+    <w:p>
+      <w:pPr>
+        <w:autoSpaceDE w:val="0"/>
+        <w:autoSpaceDN w:val="0"/>
+        <w:adjustRightInd w:val="0"/>
+        <w:spacing w:after="0" w:line="240" w:lineRule="auto"/>
+        <w:rPr>
+          <w:rFonts w:ascii="Cascadia Mono" w:hAnsi="Cascadia Mono" w:cs="Cascadia Mono"/>
+          <w:color w:val="000000"/>
+          <w:kern w:val="0"/>
+          <w:sz w:val="19"/>
+          <w:szCs w:val="19"/>
+          <w:lang w:val="en-GB"/>
+        </w:rPr>
+      </w:pPr>
+      <w:r>
+        <w:rPr>
+          <w:rFonts w:ascii="Cascadia Mono" w:hAnsi="Cascadia Mono" w:cs="Cascadia Mono"/>
+          <w:color w:val="000000"/>
+          <w:kern w:val="0"/>
+          <w:sz w:val="19"/>
+          <w:szCs w:val="19"/>
+          <w:lang w:val="en-GB"/>
+        </w:rPr>
+        <w:t xml:space="preserve">        }</w:t>
+      </w:r>
+    </w:p>
+    <w:p>
+      <w:pPr>
+        <w:autoSpaceDE w:val="0"/>
+        <w:autoSpaceDN w:val="0"/>
+        <w:adjustRightInd w:val="0"/>
+        <w:spacing w:after="0" w:line="240" w:lineRule="auto"/>
+        <w:rPr>
+          <w:rFonts w:ascii="Cascadia Mono" w:hAnsi="Cascadia Mono" w:cs="Cascadia Mono"/>
+          <w:color w:val="000000"/>
+          <w:kern w:val="0"/>
+          <w:sz w:val="19"/>
+          <w:szCs w:val="19"/>
+          <w:lang w:val="en-GB"/>
+        </w:rPr>
+      </w:pPr>
+    </w:p>
+    <w:p>
+      <w:pPr>
+        <w:autoSpaceDE w:val="0"/>
+        <w:autoSpaceDN w:val="0"/>
+        <w:adjustRightInd w:val="0"/>
+        <w:spacing w:after="0" w:line="240" w:lineRule="auto"/>
+        <w:rPr>
+          <w:rFonts w:ascii="Cascadia Mono" w:hAnsi="Cascadia Mono" w:cs="Cascadia Mono"/>
+          <w:color w:val="000000"/>
+          <w:kern w:val="0"/>
+          <w:sz w:val="19"/>
+          <w:szCs w:val="19"/>
+          <w:lang w:val="en-GB"/>
+        </w:rPr>
+      </w:pPr>
+      <w:r>
+        <w:rPr>
+          <w:rFonts w:ascii="Cascadia Mono" w:hAnsi="Cascadia Mono" w:cs="Cascadia Mono"/>
+          <w:color w:val="000000"/>
+          <w:kern w:val="0"/>
+          <w:sz w:val="19"/>
+          <w:szCs w:val="19"/>
+          <w:lang w:val="en-GB"/>
+        </w:rPr>
+        <w:t xml:space="preserve">        </w:t>
+      </w:r>
+      <w:r>
+        <w:rPr>
+          <w:rFonts w:ascii="Cascadia Mono" w:hAnsi="Cascadia Mono" w:cs="Cascadia Mono"/>
+          <w:color w:val="0000FF"/>
+          <w:kern w:val="0"/>
+          <w:sz w:val="19"/>
+          <w:szCs w:val="19"/>
+          <w:lang w:val="en-GB"/>
+        </w:rPr>
+        <w:t>protected</w:t>
+      </w:r>
+      <w:r>
+        <w:rPr>
+          <w:rFonts w:ascii="Cascadia Mono" w:hAnsi="Cascadia Mono" w:cs="Cascadia Mono"/>
+          <w:color w:val="000000"/>
+          <w:kern w:val="0"/>
+          <w:sz w:val="19"/>
+          <w:szCs w:val="19"/>
+          <w:lang w:val="en-GB"/>
+        </w:rPr>
+        <w:t xml:space="preserve"> </w:t>
+      </w:r>
+      <w:r>
+        <w:rPr>
+          <w:rFonts w:ascii="Cascadia Mono" w:hAnsi="Cascadia Mono" w:cs="Cascadia Mono"/>
+          <w:color w:val="0000FF"/>
+          <w:kern w:val="0"/>
+          <w:sz w:val="19"/>
+          <w:szCs w:val="19"/>
+          <w:lang w:val="en-GB"/>
+        </w:rPr>
+        <w:t>override</w:t>
+      </w:r>
+      <w:r>
+        <w:rPr>
+          <w:rFonts w:ascii="Cascadia Mono" w:hAnsi="Cascadia Mono" w:cs="Cascadia Mono"/>
+          <w:color w:val="000000"/>
+          <w:kern w:val="0"/>
+          <w:sz w:val="19"/>
+          <w:szCs w:val="19"/>
+          <w:lang w:val="en-GB"/>
+        </w:rPr>
+        <w:t xml:space="preserve"> </w:t>
+      </w:r>
+      <w:r>
+        <w:rPr>
+          <w:rFonts w:ascii="Cascadia Mono" w:hAnsi="Cascadia Mono" w:cs="Cascadia Mono"/>
+          <w:color w:val="0000FF"/>
+          <w:kern w:val="0"/>
+          <w:sz w:val="19"/>
+          <w:szCs w:val="19"/>
+          <w:lang w:val="en-GB"/>
+        </w:rPr>
+        <w:t>void</w:t>
+      </w:r>
+      <w:r>
+        <w:rPr>
+          <w:rFonts w:ascii="Cascadia Mono" w:hAnsi="Cascadia Mono" w:cs="Cascadia Mono"/>
+          <w:color w:val="000000"/>
+          <w:kern w:val="0"/>
+          <w:sz w:val="19"/>
+          <w:szCs w:val="19"/>
+          <w:lang w:val="en-GB"/>
+        </w:rPr>
+        <w:t xml:space="preserve"> </w:t>
+      </w:r>
+      <w:proofErr w:type="spellStart"/>
+      <w:proofErr w:type="gramStart"/>
+      <w:r>
+        <w:rPr>
+          <w:rFonts w:ascii="Cascadia Mono" w:hAnsi="Cascadia Mono" w:cs="Cascadia Mono"/>
+          <w:color w:val="000000"/>
+          <w:kern w:val="0"/>
+          <w:sz w:val="19"/>
+          <w:szCs w:val="19"/>
+          <w:lang w:val="en-GB"/>
+        </w:rPr>
+        <w:t>OnConfiguring</w:t>
+      </w:r>
+      <w:proofErr w:type="spellEnd"/>
+      <w:r>
+        <w:rPr>
+          <w:rFonts w:ascii="Cascadia Mono" w:hAnsi="Cascadia Mono" w:cs="Cascadia Mono"/>
+          <w:color w:val="000000"/>
+          <w:kern w:val="0"/>
+          <w:sz w:val="19"/>
+          <w:szCs w:val="19"/>
+          <w:lang w:val="en-GB"/>
+        </w:rPr>
+        <w:t>(</w:t>
+      </w:r>
+      <w:proofErr w:type="spellStart"/>
+      <w:proofErr w:type="gramEnd"/>
+      <w:r>
+        <w:rPr>
+          <w:rFonts w:ascii="Cascadia Mono" w:hAnsi="Cascadia Mono" w:cs="Cascadia Mono"/>
+          <w:color w:val="000000"/>
+          <w:kern w:val="0"/>
+          <w:sz w:val="19"/>
+          <w:szCs w:val="19"/>
+          <w:lang w:val="en-GB"/>
+        </w:rPr>
+        <w:t>DbContextOptionsBuilder</w:t>
+      </w:r>
+      <w:proofErr w:type="spellEnd"/>
+      <w:r>
+        <w:rPr>
+          <w:rFonts w:ascii="Cascadia Mono" w:hAnsi="Cascadia Mono" w:cs="Cascadia Mono"/>
+          <w:color w:val="000000"/>
+          <w:kern w:val="0"/>
+          <w:sz w:val="19"/>
+          <w:szCs w:val="19"/>
+          <w:lang w:val="en-GB"/>
+        </w:rPr>
+        <w:t xml:space="preserve"> </w:t>
+      </w:r>
+      <w:proofErr w:type="spellStart"/>
+      <w:r>
+        <w:rPr>
+          <w:rFonts w:ascii="Cascadia Mono" w:hAnsi="Cascadia Mono" w:cs="Cascadia Mono"/>
+          <w:color w:val="000000"/>
+          <w:kern w:val="0"/>
+          <w:sz w:val="19"/>
+          <w:szCs w:val="19"/>
+          <w:lang w:val="en-GB"/>
+        </w:rPr>
+        <w:t>optionsBuilder</w:t>
+      </w:r>
+      <w:proofErr w:type="spellEnd"/>
+      <w:r>
+        <w:rPr>
+          <w:rFonts w:ascii="Cascadia Mono" w:hAnsi="Cascadia Mono" w:cs="Cascadia Mono"/>
+          <w:color w:val="000000"/>
+          <w:kern w:val="0"/>
+          <w:sz w:val="19"/>
+          <w:szCs w:val="19"/>
+          <w:lang w:val="en-GB"/>
+        </w:rPr>
+        <w:t>)</w:t>
+      </w:r>
+    </w:p>
+    <w:p>
+      <w:pPr>
+        <w:autoSpaceDE w:val="0"/>
+        <w:autoSpaceDN w:val="0"/>
+        <w:adjustRightInd w:val="0"/>
+        <w:spacing w:after="0" w:line="240" w:lineRule="auto"/>
+        <w:rPr>
+          <w:rFonts w:ascii="Cascadia Mono" w:hAnsi="Cascadia Mono" w:cs="Cascadia Mono"/>
+          <w:color w:val="000000"/>
+          <w:kern w:val="0"/>
+          <w:sz w:val="19"/>
+          <w:szCs w:val="19"/>
+          <w:lang w:val="en-GB"/>
+        </w:rPr>
+      </w:pPr>
+      <w:r>
+        <w:rPr>
+          <w:rFonts w:ascii="Cascadia Mono" w:hAnsi="Cascadia Mono" w:cs="Cascadia Mono"/>
+          <w:color w:val="000000"/>
+          <w:kern w:val="0"/>
+          <w:sz w:val="19"/>
+          <w:szCs w:val="19"/>
+          <w:lang w:val="en-GB"/>
+        </w:rPr>
+        <w:t xml:space="preserve">        {</w:t>
+      </w:r>
+    </w:p>
+    <w:p>
+      <w:pPr>
+        <w:autoSpaceDE w:val="0"/>
+        <w:autoSpaceDN w:val="0"/>
+        <w:adjustRightInd w:val="0"/>
+        <w:spacing w:after="0" w:line="240" w:lineRule="auto"/>
+        <w:rPr>
+          <w:rFonts w:ascii="Cascadia Mono" w:hAnsi="Cascadia Mono" w:cs="Cascadia Mono"/>
+          <w:color w:val="000000"/>
+          <w:kern w:val="0"/>
+          <w:sz w:val="19"/>
+          <w:szCs w:val="19"/>
+          <w:lang w:val="en-GB"/>
+        </w:rPr>
+      </w:pPr>
+      <w:r>
+        <w:rPr>
+          <w:rFonts w:ascii="Cascadia Mono" w:hAnsi="Cascadia Mono" w:cs="Cascadia Mono"/>
+          <w:color w:val="000000"/>
+          <w:kern w:val="0"/>
+          <w:sz w:val="19"/>
+          <w:szCs w:val="19"/>
+          <w:lang w:val="en-GB"/>
+        </w:rPr>
+        <w:t xml:space="preserve">            </w:t>
+      </w:r>
+      <w:proofErr w:type="spellStart"/>
+      <w:proofErr w:type="gramStart"/>
+      <w:r>
+        <w:rPr>
+          <w:rFonts w:ascii="Cascadia Mono" w:hAnsi="Cascadia Mono" w:cs="Cascadia Mono"/>
+          <w:color w:val="0000FF"/>
+          <w:kern w:val="0"/>
+          <w:sz w:val="19"/>
+          <w:szCs w:val="19"/>
+          <w:lang w:val="en-GB"/>
+        </w:rPr>
+        <w:t>base</w:t>
+      </w:r>
+      <w:r>
+        <w:rPr>
+          <w:rFonts w:ascii="Cascadia Mono" w:hAnsi="Cascadia Mono" w:cs="Cascadia Mono"/>
+          <w:color w:val="000000"/>
+          <w:kern w:val="0"/>
+          <w:sz w:val="19"/>
+          <w:szCs w:val="19"/>
+          <w:lang w:val="en-GB"/>
+        </w:rPr>
+        <w:t>.OnConfiguring</w:t>
+      </w:r>
+      <w:proofErr w:type="spellEnd"/>
+      <w:proofErr w:type="gramEnd"/>
+      <w:r>
+        <w:rPr>
+          <w:rFonts w:ascii="Cascadia Mono" w:hAnsi="Cascadia Mono" w:cs="Cascadia Mono"/>
+          <w:color w:val="000000"/>
+          <w:kern w:val="0"/>
+          <w:sz w:val="19"/>
+          <w:szCs w:val="19"/>
+          <w:lang w:val="en-GB"/>
+        </w:rPr>
+        <w:t>(</w:t>
+      </w:r>
+      <w:proofErr w:type="spellStart"/>
+      <w:r>
+        <w:rPr>
+          <w:rFonts w:ascii="Cascadia Mono" w:hAnsi="Cascadia Mono" w:cs="Cascadia Mono"/>
+          <w:color w:val="000000"/>
+          <w:kern w:val="0"/>
+          <w:sz w:val="19"/>
+          <w:szCs w:val="19"/>
+          <w:lang w:val="en-GB"/>
+        </w:rPr>
+        <w:t>optionsBuilder</w:t>
+      </w:r>
+      <w:proofErr w:type="spellEnd"/>
+      <w:r>
+        <w:rPr>
+          <w:rFonts w:ascii="Cascadia Mono" w:hAnsi="Cascadia Mono" w:cs="Cascadia Mono"/>
+          <w:color w:val="000000"/>
+          <w:kern w:val="0"/>
+          <w:sz w:val="19"/>
+          <w:szCs w:val="19"/>
+          <w:lang w:val="en-GB"/>
+        </w:rPr>
+        <w:t>);</w:t>
+      </w:r>
+    </w:p>
+    <w:p>
+      <w:pPr>
+        <w:autoSpaceDE w:val="0"/>
+        <w:autoSpaceDN w:val="0"/>
+        <w:adjustRightInd w:val="0"/>
+        <w:spacing w:after="0" w:line="240" w:lineRule="auto"/>
+        <w:rPr>
+          <w:rFonts w:ascii="Cascadia Mono" w:hAnsi="Cascadia Mono" w:cs="Cascadia Mono"/>
+          <w:color w:val="000000"/>
+          <w:kern w:val="0"/>
+          <w:sz w:val="19"/>
+          <w:szCs w:val="19"/>
+          <w:lang w:val="en-GB"/>
+        </w:rPr>
+      </w:pPr>
+      <w:r>
+        <w:rPr>
+          <w:rFonts w:ascii="Cascadia Mono" w:hAnsi="Cascadia Mono" w:cs="Cascadia Mono"/>
+          <w:color w:val="000000"/>
+          <w:kern w:val="0"/>
+          <w:sz w:val="19"/>
+          <w:szCs w:val="19"/>
+          <w:lang w:val="en-GB"/>
+        </w:rPr>
+        <w:t xml:space="preserve">            </w:t>
+      </w:r>
+      <w:proofErr w:type="spellStart"/>
+      <w:r>
+        <w:rPr>
+          <w:rFonts w:ascii="Cascadia Mono" w:hAnsi="Cascadia Mono" w:cs="Cascadia Mono"/>
+          <w:color w:val="000000"/>
+          <w:kern w:val="0"/>
+          <w:sz w:val="19"/>
+          <w:szCs w:val="19"/>
+          <w:lang w:val="en-GB"/>
+        </w:rPr>
+        <w:t>optionsBuilder.UseSqlite</w:t>
+      </w:r>
+      <w:proofErr w:type="spellEnd"/>
+      <w:r>
+        <w:rPr>
+          <w:rFonts w:ascii="Cascadia Mono" w:hAnsi="Cascadia Mono" w:cs="Cascadia Mono"/>
+          <w:color w:val="000000"/>
+          <w:kern w:val="0"/>
+          <w:sz w:val="19"/>
+          <w:szCs w:val="19"/>
+          <w:lang w:val="en-GB"/>
+        </w:rPr>
+        <w:t>(</w:t>
+      </w:r>
+      <w:r>
+        <w:rPr>
+          <w:rFonts w:ascii="Cascadia Mono" w:hAnsi="Cascadia Mono" w:cs="Cascadia Mono"/>
+          <w:color w:val="A31515"/>
+          <w:kern w:val="0"/>
+          <w:sz w:val="19"/>
+          <w:szCs w:val="19"/>
+          <w:lang w:val="en-GB"/>
+        </w:rPr>
+        <w:t>"</w:t>
+      </w:r>
+      <w:proofErr w:type="spellStart"/>
+      <w:r>
+        <w:rPr>
+          <w:rFonts w:ascii="Cascadia Mono" w:hAnsi="Cascadia Mono" w:cs="Cascadia Mono"/>
+          <w:color w:val="A31515"/>
+          <w:kern w:val="0"/>
+          <w:sz w:val="19"/>
+          <w:szCs w:val="19"/>
+          <w:lang w:val="en-GB"/>
+        </w:rPr>
+        <w:t>Datasource</w:t>
+      </w:r>
+      <w:proofErr w:type="spellEnd"/>
+      <w:r>
+        <w:rPr>
+          <w:rFonts w:ascii="Cascadia Mono" w:hAnsi="Cascadia Mono" w:cs="Cascadia Mono"/>
+          <w:color w:val="A31515"/>
+          <w:kern w:val="0"/>
+          <w:sz w:val="19"/>
+          <w:szCs w:val="19"/>
+          <w:lang w:val="en-GB"/>
+        </w:rPr>
+        <w:t>=</w:t>
+      </w:r>
+      <w:proofErr w:type="spellStart"/>
+      <w:r>
+        <w:rPr>
+          <w:rFonts w:ascii="Cascadia Mono" w:hAnsi="Cascadia Mono" w:cs="Cascadia Mono"/>
+          <w:color w:val="A31515"/>
+          <w:kern w:val="0"/>
+          <w:sz w:val="19"/>
+          <w:szCs w:val="19"/>
+          <w:lang w:val="en-GB"/>
+        </w:rPr>
+        <w:t>ProductsDatabase</w:t>
+      </w:r>
+      <w:proofErr w:type="spellEnd"/>
+      <w:r>
+        <w:rPr>
+          <w:rFonts w:ascii="Cascadia Mono" w:hAnsi="Cascadia Mono" w:cs="Cascadia Mono"/>
+          <w:color w:val="A31515"/>
+          <w:kern w:val="0"/>
+          <w:sz w:val="19"/>
+          <w:szCs w:val="19"/>
+          <w:lang w:val="en-GB"/>
+        </w:rPr>
+        <w:t>"</w:t>
+      </w:r>
+      <w:proofErr w:type="gramStart"/>
+      <w:r>
+        <w:rPr>
+          <w:rFonts w:ascii="Cascadia Mono" w:hAnsi="Cascadia Mono" w:cs="Cascadia Mono"/>
+          <w:color w:val="000000"/>
+          <w:kern w:val="0"/>
+          <w:sz w:val="19"/>
+          <w:szCs w:val="19"/>
+          <w:lang w:val="en-GB"/>
+        </w:rPr>
+        <w:t>);</w:t>
+      </w:r>
+      <w:proofErr w:type="gramEnd"/>
+    </w:p>
+    <w:p>
+      <w:pPr>
+        <w:autoSpaceDE w:val="0"/>
+        <w:autoSpaceDN w:val="0"/>
+        <w:adjustRightInd w:val="0"/>
+        <w:spacing w:after="0" w:line="240" w:lineRule="auto"/>
+        <w:rPr>
+          <w:rFonts w:ascii="Cascadia Mono" w:hAnsi="Cascadia Mono" w:cs="Cascadia Mono"/>
+          <w:color w:val="000000"/>
+          <w:kern w:val="0"/>
+          <w:sz w:val="19"/>
+          <w:szCs w:val="19"/>
+          <w:lang w:val="en-GB"/>
+        </w:rPr>
+      </w:pPr>
+      <w:r>
+        <w:rPr>
+          <w:rFonts w:ascii="Cascadia Mono" w:hAnsi="Cascadia Mono" w:cs="Cascadia Mono"/>
+          <w:color w:val="000000"/>
+          <w:kern w:val="0"/>
+          <w:sz w:val="19"/>
+          <w:szCs w:val="19"/>
+          <w:lang w:val="en-GB"/>
+        </w:rPr>
+        <w:t xml:space="preserve">        }</w:t>
+      </w:r>
+    </w:p>
+    <w:p>
+      <w:pPr>
+        <w:rPr>
+          <w:rFonts w:ascii="Cascadia Mono" w:hAnsi="Cascadia Mono" w:cs="Cascadia Mono"/>
+          <w:color w:val="000000"/>
+          <w:kern w:val="0"/>
+          <w:sz w:val="19"/>
+          <w:szCs w:val="19"/>
+          <w:lang w:val="en-GB"/>
+        </w:rPr>
+      </w:pPr>
+      <w:r>
+        <w:rPr>
+          <w:rFonts w:ascii="Cascadia Mono" w:hAnsi="Cascadia Mono" w:cs="Cascadia Mono"/>
+          <w:color w:val="000000"/>
+          <w:kern w:val="0"/>
+          <w:sz w:val="19"/>
+          <w:szCs w:val="19"/>
+          <w:lang w:val="en-GB"/>
+        </w:rPr>
+        <w:t xml:space="preserve">    }</w:t>
+      </w:r>
+    </w:p>
+    <w:p>
+      <w:pPr>
+        <w:rPr>
+          <w:rFonts w:ascii="Cascadia Mono" w:hAnsi="Cascadia Mono" w:cs="Cascadia Mono"/>
+          <w:color w:val="000000"/>
+          <w:kern w:val="0"/>
+          <w:sz w:val="19"/>
+          <w:szCs w:val="19"/>
+          <w:lang w:val="en-GB"/>
+        </w:rPr>
+      </w:pPr>
+      <w:r>
+        <w:rPr>
+          <w:rFonts w:ascii="Consolas" w:hAnsi="Consolas"/>
+          <w:sz w:val="24"/>
+          <w:szCs w:val="24"/>
+          <w:lang w:val="en-GB"/>
+        </w:rPr>
+        <w:drawing>
+          <wp:inline distT="0" distB="0" distL="0" distR="0" wp14:anchorId="7CCA927E" wp14:editId="1B06A523">
+            <wp:extent cx="6691630" cy="2332990"/>
+            <wp:effectExtent l="0" t="0" r="0" b="0"/>
+            <wp:docPr id="10" name="Picture 10" descr="A screenshot of a computer&#10;&#10;Description automatically generated with medium confidence"/>
+            <wp:cNvGraphicFramePr>
+              <a:graphicFrameLocks xmlns:a="http://schemas.openxmlformats.org/drawingml/2006/main" noChangeAspect="1"/>
+            </wp:cNvGraphicFramePr>
+            <a:graphic xmlns:a="http://schemas.openxmlformats.org/drawingml/2006/main">
+              <a:graphicData uri="http://schemas.openxmlformats.org/drawingml/2006/picture">
+                <pic:pic xmlns:pic="http://schemas.openxmlformats.org/drawingml/2006/picture">
+                  <pic:nvPicPr>
+                    <pic:cNvPr id="10" name="Picture 10" descr="A screenshot of a computer&#10;&#10;Description automatically generated with medium confidence"/>
+                    <pic:cNvPicPr/>
+                  </pic:nvPicPr>
+                  <pic:blipFill>
+                    <a:blip r:embed="rId15"/>
+                    <a:stretch>
+                      <a:fillRect/>
+                    </a:stretch>
+                  </pic:blipFill>
+                  <pic:spPr>
+                    <a:xfrm>
+                      <a:off x="0" y="0"/>
+                      <a:ext cx="6691630" cy="2332990"/>
+                    </a:xfrm>
+                    <a:prstGeom prst="rect">
+                      <a:avLst/>
+                    </a:prstGeom>
+                  </pic:spPr>
+                </pic:pic>
+              </a:graphicData>
+            </a:graphic>
+          </wp:inline>
+        </w:drawing>
+      </w:r>
+    </w:p>
+    <w:p>
+      <w:pPr>
+        <w:rPr>
+          <w:rFonts w:ascii="Cascadia Mono" w:hAnsi="Cascadia Mono" w:cs="Cascadia Mono"/>
+          <w:color w:val="000000"/>
+          <w:kern w:val="0"/>
+          <w:sz w:val="19"/>
+          <w:szCs w:val="19"/>
+          <w:lang w:val="en-GB"/>
+        </w:rPr>
+      </w:pPr>
+      <w:r>
+        <w:rPr>
+          <w:rFonts w:ascii="Consolas" w:hAnsi="Consolas"/>
+          <w:sz w:val="24"/>
+          <w:szCs w:val="24"/>
+          <w:lang w:val="en-GB"/>
+        </w:rPr>
+        <w:drawing>
+          <wp:inline distT="0" distB="0" distL="0" distR="0" wp14:anchorId="4120B459" wp14:editId="5FEFE820">
+            <wp:extent cx="6691630" cy="247650"/>
+            <wp:effectExtent l="0" t="0" r="0" b="0"/>
+            <wp:docPr id="11" name="Picture 11"/>
+            <wp:cNvGraphicFramePr>
+              <a:graphicFrameLocks xmlns:a="http://schemas.openxmlformats.org/drawingml/2006/main" noChangeAspect="1"/>
+            </wp:cNvGraphicFramePr>
+            <a:graphic xmlns:a="http://schemas.openxmlformats.org/drawingml/2006/main">
+              <a:graphicData uri="http://schemas.openxmlformats.org/drawingml/2006/picture">
+                <pic:pic xmlns:pic="http://schemas.openxmlformats.org/drawingml/2006/picture">
+                  <pic:nvPicPr>
+                    <pic:cNvPr id="1" name=""/>
+                    <pic:cNvPicPr/>
+                  </pic:nvPicPr>
+                  <pic:blipFill>
+                    <a:blip r:embed="rId16"/>
+                    <a:stretch>
+                      <a:fillRect/>
+                    </a:stretch>
+                  </pic:blipFill>
+                  <pic:spPr>
+                    <a:xfrm>
+                      <a:off x="0" y="0"/>
                       <a:ext cx="6691630" cy="247650"/>
                     </a:xfrm>
                     <a:prstGeom prst="rect">
@@ -24827,220 +26827,131 @@
     </w:p>
     <w:p>
       <w:pPr>
+        <w:jc w:val="both"/>
+        <w:rPr>
+          <w:rFonts w:ascii="Cascadia Mono" w:hAnsi="Cascadia Mono" w:cs="Cascadia Mono"/>
+          <w:color w:val="000000"/>
+          <w:kern w:val="0"/>
+          <w:sz w:val="19"/>
+          <w:szCs w:val="19"/>
+          <w:lang w:val="pl-PL"/>
+        </w:rPr>
+      </w:pPr>
+    </w:p>
+    <w:p>
+      <w:pPr>
+        <w:jc w:val="both"/>
+        <w:rPr>
+          <w:rFonts w:ascii="Cascadia Mono" w:hAnsi="Cascadia Mono" w:cs="Cascadia Mono"/>
+          <w:color w:val="000000"/>
+          <w:kern w:val="0"/>
+          <w:sz w:val="19"/>
+          <w:szCs w:val="19"/>
+          <w:lang w:val="pl-PL"/>
+        </w:rPr>
+      </w:pPr>
+      <w:r>
+        <w:rPr>
+          <w:rFonts w:ascii="Cascadia Mono" w:hAnsi="Cascadia Mono" w:cs="Cascadia Mono"/>
+          <w:color w:val="000000"/>
+          <w:kern w:val="0"/>
+          <w:sz w:val="19"/>
+          <w:szCs w:val="19"/>
+          <w:lang w:val="pl-PL"/>
+        </w:rPr>
+        <w:t xml:space="preserve">Różnica między </w:t>
+      </w:r>
+      <w:proofErr w:type="spellStart"/>
+      <w:r>
+        <w:rPr>
+          <w:rFonts w:ascii="Cascadia Mono" w:hAnsi="Cascadia Mono" w:cs="Cascadia Mono"/>
+          <w:color w:val="000000"/>
+          <w:kern w:val="0"/>
+          <w:sz w:val="19"/>
+          <w:szCs w:val="19"/>
+          <w:lang w:val="pl-PL"/>
+        </w:rPr>
+        <w:t>Table</w:t>
+      </w:r>
+      <w:proofErr w:type="spellEnd"/>
+      <w:r>
+        <w:rPr>
+          <w:rFonts w:ascii="Cascadia Mono" w:hAnsi="Cascadia Mono" w:cs="Cascadia Mono"/>
+          <w:color w:val="000000"/>
+          <w:kern w:val="0"/>
+          <w:sz w:val="19"/>
+          <w:szCs w:val="19"/>
+          <w:lang w:val="pl-PL"/>
+        </w:rPr>
+        <w:t xml:space="preserve"> per Hierarchy a </w:t>
+      </w:r>
+      <w:proofErr w:type="spellStart"/>
+      <w:r>
+        <w:rPr>
+          <w:rFonts w:ascii="Cascadia Mono" w:hAnsi="Cascadia Mono" w:cs="Cascadia Mono"/>
+          <w:color w:val="000000"/>
+          <w:kern w:val="0"/>
+          <w:sz w:val="19"/>
+          <w:szCs w:val="19"/>
+          <w:lang w:val="pl-PL"/>
+        </w:rPr>
+        <w:t>Table</w:t>
+      </w:r>
+      <w:proofErr w:type="spellEnd"/>
+      <w:r>
+        <w:rPr>
+          <w:rFonts w:ascii="Cascadia Mono" w:hAnsi="Cascadia Mono" w:cs="Cascadia Mono"/>
+          <w:color w:val="000000"/>
+          <w:kern w:val="0"/>
+          <w:sz w:val="19"/>
+          <w:szCs w:val="19"/>
+          <w:lang w:val="pl-PL"/>
+        </w:rPr>
+        <w:t xml:space="preserve"> per </w:t>
+      </w:r>
+      <w:proofErr w:type="spellStart"/>
+      <w:r>
+        <w:rPr>
+          <w:rFonts w:ascii="Cascadia Mono" w:hAnsi="Cascadia Mono" w:cs="Cascadia Mono"/>
+          <w:color w:val="000000"/>
+          <w:kern w:val="0"/>
+          <w:sz w:val="19"/>
+          <w:szCs w:val="19"/>
+          <w:lang w:val="pl-PL"/>
+        </w:rPr>
+        <w:t>Type</w:t>
+      </w:r>
+      <w:proofErr w:type="spellEnd"/>
+      <w:r>
+        <w:rPr>
+          <w:rFonts w:ascii="Cascadia Mono" w:hAnsi="Cascadia Mono" w:cs="Cascadia Mono"/>
+          <w:color w:val="000000"/>
+          <w:kern w:val="0"/>
+          <w:sz w:val="19"/>
+          <w:szCs w:val="19"/>
+          <w:lang w:val="pl-PL"/>
+        </w:rPr>
+        <w:t xml:space="preserve"> jest taka, że</w:t>
+      </w:r>
+      <w:r>
+        <w:rPr>
+          <w:rFonts w:ascii="Cascadia Mono" w:hAnsi="Cascadia Mono" w:cs="Cascadia Mono"/>
+          <w:color w:val="000000"/>
+          <w:kern w:val="0"/>
+          <w:sz w:val="19"/>
+          <w:szCs w:val="19"/>
+          <w:lang w:val="pl-PL"/>
+        </w:rPr>
+        <w:t xml:space="preserve"> przy pierwszej opcji tworzona jest jedna wspólna tabela dla wszystkich klas dziedziczącej po klasie bazowej.</w:t>
+      </w:r>
+    </w:p>
+    <w:p>
+      <w:pPr>
         <w:rPr>
           <w:rFonts w:ascii="Consolas" w:hAnsi="Consolas"/>
           <w:sz w:val="24"/>
           <w:szCs w:val="24"/>
-          <w:lang w:val="en-GB"/>
-        </w:rPr>
-      </w:pPr>
-    </w:p>
-    <w:p>
-      <w:pPr>
-        <w:rPr>
-          <w:rFonts w:ascii="Consolas" w:hAnsi="Consolas"/>
-          <w:sz w:val="24"/>
-          <w:szCs w:val="24"/>
-          <w:lang w:val="en-GB"/>
-        </w:rPr>
-      </w:pPr>
-    </w:p>
-    <w:p>
-      <w:pPr>
-        <w:rPr>
-          <w:rFonts w:ascii="Consolas" w:hAnsi="Consolas"/>
-          <w:sz w:val="24"/>
-          <w:szCs w:val="24"/>
-          <w:lang w:val="en-GB"/>
-        </w:rPr>
-      </w:pPr>
-    </w:p>
-    <w:p>
-      <w:pPr>
-        <w:rPr>
-          <w:rFonts w:ascii="Consolas" w:hAnsi="Consolas"/>
-          <w:sz w:val="24"/>
-          <w:szCs w:val="24"/>
-          <w:lang w:val="en-GB"/>
-        </w:rPr>
-      </w:pPr>
-    </w:p>
-    <w:p>
-      <w:pPr>
-        <w:rPr>
-          <w:rFonts w:ascii="Consolas" w:hAnsi="Consolas"/>
-          <w:sz w:val="24"/>
-          <w:szCs w:val="24"/>
-          <w:lang w:val="en-GB"/>
-        </w:rPr>
-      </w:pPr>
-    </w:p>
-    <w:p>
-      <w:pPr>
-        <w:rPr>
-          <w:rFonts w:ascii="Consolas" w:hAnsi="Consolas"/>
-          <w:sz w:val="24"/>
-          <w:szCs w:val="24"/>
-          <w:lang w:val="en-GB"/>
-        </w:rPr>
-      </w:pPr>
-    </w:p>
-    <w:p>
-      <w:pPr>
-        <w:rPr>
-          <w:rFonts w:ascii="Consolas" w:hAnsi="Consolas"/>
-          <w:sz w:val="24"/>
-          <w:szCs w:val="24"/>
-          <w:lang w:val="en-GB"/>
-        </w:rPr>
-      </w:pPr>
-    </w:p>
-    <w:p>
-      <w:pPr>
-        <w:rPr>
-          <w:rFonts w:ascii="Consolas" w:hAnsi="Consolas"/>
-          <w:sz w:val="24"/>
-          <w:szCs w:val="24"/>
-          <w:lang w:val="en-GB"/>
-        </w:rPr>
-      </w:pPr>
-    </w:p>
-    <w:p>
-      <w:pPr>
-        <w:rPr>
-          <w:rFonts w:ascii="Consolas" w:hAnsi="Consolas"/>
-          <w:sz w:val="24"/>
-          <w:szCs w:val="24"/>
-          <w:lang w:val="en-GB"/>
-        </w:rPr>
-      </w:pPr>
-    </w:p>
-    <w:p>
-      <w:pPr>
-        <w:rPr>
-          <w:rFonts w:ascii="Consolas" w:hAnsi="Consolas"/>
-          <w:sz w:val="24"/>
-          <w:szCs w:val="24"/>
-          <w:lang w:val="en-GB"/>
-        </w:rPr>
-      </w:pPr>
-    </w:p>
-    <w:p>
-      <w:pPr>
-        <w:rPr>
-          <w:rFonts w:ascii="Consolas" w:hAnsi="Consolas"/>
-          <w:sz w:val="24"/>
-          <w:szCs w:val="24"/>
-          <w:lang w:val="en-GB"/>
-        </w:rPr>
-      </w:pPr>
-    </w:p>
-    <w:p>
-      <w:pPr>
-        <w:rPr>
-          <w:rFonts w:ascii="Consolas" w:hAnsi="Consolas"/>
-          <w:sz w:val="24"/>
-          <w:szCs w:val="24"/>
-          <w:lang w:val="en-GB"/>
-        </w:rPr>
-      </w:pPr>
-    </w:p>
-    <w:p>
-      <w:pPr>
-        <w:rPr>
-          <w:rFonts w:ascii="Consolas" w:hAnsi="Consolas"/>
-          <w:sz w:val="24"/>
-          <w:szCs w:val="24"/>
-          <w:lang w:val="en-GB"/>
-        </w:rPr>
-      </w:pPr>
-    </w:p>
-    <w:p>
-      <w:pPr>
-        <w:rPr>
-          <w:rFonts w:ascii="Consolas" w:hAnsi="Consolas"/>
-          <w:sz w:val="24"/>
-          <w:szCs w:val="24"/>
-          <w:lang w:val="en-GB"/>
-        </w:rPr>
-      </w:pPr>
-    </w:p>
-    <w:p>
-      <w:pPr>
-        <w:rPr>
-          <w:rFonts w:ascii="Consolas" w:hAnsi="Consolas"/>
-          <w:sz w:val="24"/>
-          <w:szCs w:val="24"/>
-          <w:lang w:val="en-GB"/>
-        </w:rPr>
-      </w:pPr>
-    </w:p>
-    <w:p>
-      <w:pPr>
-        <w:rPr>
-          <w:rFonts w:ascii="Consolas" w:hAnsi="Consolas"/>
-          <w:sz w:val="24"/>
-          <w:szCs w:val="24"/>
-          <w:lang w:val="en-GB"/>
-        </w:rPr>
-      </w:pPr>
-    </w:p>
-    <w:p>
-      <w:pPr>
-        <w:rPr>
-          <w:rFonts w:ascii="Consolas" w:hAnsi="Consolas"/>
-          <w:sz w:val="24"/>
-          <w:szCs w:val="24"/>
-          <w:lang w:val="en-GB"/>
-        </w:rPr>
-      </w:pPr>
-    </w:p>
-    <w:p>
-      <w:pPr>
-        <w:rPr>
-          <w:rFonts w:ascii="Consolas" w:hAnsi="Consolas"/>
-          <w:sz w:val="24"/>
-          <w:szCs w:val="24"/>
-          <w:lang w:val="en-GB"/>
-        </w:rPr>
-      </w:pPr>
-    </w:p>
-    <w:p>
-      <w:pPr>
-        <w:rPr>
-          <w:rFonts w:ascii="Consolas" w:hAnsi="Consolas"/>
-          <w:sz w:val="24"/>
-          <w:szCs w:val="24"/>
-          <w:lang w:val="en-GB"/>
-        </w:rPr>
-      </w:pPr>
-      <w:r>
-        <w:rPr>
-          <w:rFonts w:ascii="Consolas" w:hAnsi="Consolas"/>
-          <w:sz w:val="24"/>
-          <w:szCs w:val="24"/>
-          <w:lang w:val="en-GB"/>
-        </w:rPr>
-        <w:lastRenderedPageBreak/>
-        <w:t>6</w:t>
-      </w:r>
-      <w:r>
-        <w:rPr>
-          <w:rFonts w:ascii="Consolas" w:hAnsi="Consolas"/>
-          <w:sz w:val="24"/>
-          <w:szCs w:val="24"/>
-          <w:lang w:val="en-GB"/>
-        </w:rPr>
-        <w:t>.</w:t>
-      </w:r>
-    </w:p>
-    <w:p>
-      <w:pPr>
-        <w:rPr>
-          <w:rFonts w:ascii="Consolas" w:hAnsi="Consolas"/>
-          <w:sz w:val="24"/>
-          <w:szCs w:val="24"/>
-          <w:lang w:val="en-GB"/>
+          <w:lang w:val="pl-PL"/>
         </w:rPr>
       </w:pPr>
     </w:p>

</xml_diff>